<commit_message>
fix: Jsonpath with pojo DTO handling - context.
</commit_message>
<xml_diff>
--- a/sample-data/repositories/source/templates/integrationtests/contracts/contract_v09_hu-jsonpath.docx
+++ b/sample-data/repositories/source/templates/integrationtests/contracts/contract_v09_hu-jsonpath.docx
@@ -1,10 +1,10 @@
 
 <file path=word/document.xml><?xml version="1.0" encoding="utf-8"?>
-<w:document xmlns:wpc="http://schemas.microsoft.com/office/word/2010/wordprocessingCanvas" xmlns:mc="http://schemas.openxmlformats.org/markup-compatibility/2006" xmlns:o="urn:schemas-microsoft-com:office:office" xmlns:r="http://schemas.openxmlformats.org/officeDocument/2006/relationships" xmlns:m="http://schemas.openxmlformats.org/officeDocument/2006/math" xmlns:v="urn:schemas-microsoft-com:vml" xmlns:wp14="http://schemas.microsoft.com/office/word/2010/wordprocessingDrawing" xmlns:wp="http://schemas.openxmlformats.org/drawingml/2006/wordprocessingDrawing" xmlns:w10="urn:schemas-microsoft-com:office:word" xmlns:w="http://schemas.openxmlformats.org/wordprocessingml/2006/main" xmlns:w14="http://schemas.microsoft.com/office/word/2010/wordml" xmlns:wpg="http://schemas.microsoft.com/office/word/2010/wordprocessingGroup" xmlns:wpi="http://schemas.microsoft.com/office/word/2010/wordprocessingInk" xmlns:wne="http://schemas.microsoft.com/office/word/2006/wordml" xmlns:wps="http://schemas.microsoft.com/office/word/2010/wordprocessingShape" mc:Ignorable="w14 wp14">
+<w:document xmlns:wpc="http://schemas.microsoft.com/office/word/2010/wordprocessingCanvas" xmlns:cx="http://schemas.microsoft.com/office/drawing/2014/chartex" xmlns:cx1="http://schemas.microsoft.com/office/drawing/2015/9/8/chartex" xmlns:cx2="http://schemas.microsoft.com/office/drawing/2015/10/21/chartex" xmlns:cx3="http://schemas.microsoft.com/office/drawing/2016/5/9/chartex" xmlns:cx4="http://schemas.microsoft.com/office/drawing/2016/5/10/chartex" xmlns:cx5="http://schemas.microsoft.com/office/drawing/2016/5/11/chartex" xmlns:cx6="http://schemas.microsoft.com/office/drawing/2016/5/12/chartex" xmlns:cx7="http://schemas.microsoft.com/office/drawing/2016/5/13/chartex" xmlns:cx8="http://schemas.microsoft.com/office/drawing/2016/5/14/chartex" xmlns:mc="http://schemas.openxmlformats.org/markup-compatibility/2006" xmlns:aink="http://schemas.microsoft.com/office/drawing/2016/ink" xmlns:am3d="http://schemas.microsoft.com/office/drawing/2017/model3d" xmlns:o="urn:schemas-microsoft-com:office:office" xmlns:r="http://schemas.openxmlformats.org/officeDocument/2006/relationships" xmlns:m="http://schemas.openxmlformats.org/officeDocument/2006/math" xmlns:v="urn:schemas-microsoft-com:vml" xmlns:wp14="http://schemas.microsoft.com/office/word/2010/wordprocessingDrawing" xmlns:wp="http://schemas.openxmlformats.org/drawingml/2006/wordprocessingDrawing" xmlns:w10="urn:schemas-microsoft-com:office:word" xmlns:w="http://schemas.openxmlformats.org/wordprocessingml/2006/main" xmlns:w14="http://schemas.microsoft.com/office/word/2010/wordml" xmlns:w15="http://schemas.microsoft.com/office/word/2012/wordml" xmlns:w16cex="http://schemas.microsoft.com/office/word/2018/wordml/cex" xmlns:w16cid="http://schemas.microsoft.com/office/word/2016/wordml/cid" xmlns:w16="http://schemas.microsoft.com/office/word/2018/wordml" xmlns:w16sdtdh="http://schemas.microsoft.com/office/word/2020/wordml/sdtdatahash" xmlns:w16se="http://schemas.microsoft.com/office/word/2015/wordml/symex" xmlns:wpg="http://schemas.microsoft.com/office/word/2010/wordprocessingGroup" xmlns:wpi="http://schemas.microsoft.com/office/word/2010/wordprocessingInk" xmlns:wne="http://schemas.microsoft.com/office/word/2006/wordml" xmlns:wps="http://schemas.microsoft.com/office/word/2010/wordprocessingShape" mc:Ignorable="w14 w15 w16se w16cid w16 w16cex w16sdtdh wp14">
   <w:body>
     <w:tbl>
       <w:tblPr>
-        <w:tblStyle w:val="Rcsostblzat"/>
+        <w:tblStyle w:val="TableGrid"/>
         <w:tblW w:w="0" w:type="auto"/>
         <w:jc w:val="center"/>
         <w:tblBorders>
@@ -33,7 +33,7 @@
           </w:tcPr>
           <w:p>
             <w:pPr>
-              <w:pStyle w:val="lfej"/>
+              <w:pStyle w:val="Header"/>
               <w:rPr>
                 <w:rFonts w:hint="eastAsia"/>
                 <w:sz w:val="20"/>
@@ -63,10 +63,10 @@
                   <v:path o:extrusionok="f" gradientshapeok="t" o:connecttype="rect"/>
                   <o:lock v:ext="edit" aspectratio="t"/>
                 </v:shapetype>
-                <v:shape id="_x0000_i1025" type="#_x0000_t75" alt="" style="width:44.1pt;height:42.45pt;mso-width-percent:0;mso-height-percent:0;mso-width-percent:0;mso-height-percent:0" o:ole="">
-                  <v:imagedata r:id="rId8" o:title=""/>
+                <v:shape id="_x0000_i1025" type="#_x0000_t75" alt="" style="width:44.05pt;height:42.5pt;mso-width-percent:0;mso-height-percent:0;mso-width-percent:0;mso-height-percent:0" o:ole="">
+                  <v:imagedata r:id="rId7" o:title=""/>
                 </v:shape>
-                <o:OLEObject Type="Embed" ProgID="PBrush" ShapeID="_x0000_i1025" DrawAspect="Content" ObjectID="_1698344393" r:id="rId9"/>
+                <o:OLEObject Type="Embed" ProgID="PBrush" ShapeID="_x0000_i1025" DrawAspect="Content" ObjectID="_1700485199" r:id="rId8"/>
               </w:object>
             </w:r>
           </w:p>
@@ -77,7 +77,7 @@
           </w:tcPr>
           <w:p>
             <w:pPr>
-              <w:pStyle w:val="lfej"/>
+              <w:pStyle w:val="Header"/>
               <w:spacing w:after="120"/>
               <w:rPr>
                 <w:rFonts w:ascii="Arial" w:hAnsi="Arial" w:cs="Arial"/>
@@ -115,6 +115,7 @@
               </w:rPr>
               <w:t>(</w:t>
             </w:r>
+            <w:proofErr w:type="gramStart"/>
             <w:r>
               <w:rPr>
                 <w:rFonts w:ascii="Arial" w:hAnsi="Arial" w:cs="Arial"/>
@@ -135,6 +136,7 @@
               <w:t>ctx</w:t>
             </w:r>
             <w:proofErr w:type="spellEnd"/>
+            <w:proofErr w:type="gramEnd"/>
             <w:r>
               <w:rPr>
                 <w:rFonts w:ascii="Arial" w:hAnsi="Arial" w:cs="Arial"/>
@@ -205,7 +207,7 @@
           </w:p>
           <w:p>
             <w:pPr>
-              <w:pStyle w:val="lfej"/>
+              <w:pStyle w:val="Header"/>
               <w:rPr>
                 <w:rFonts w:hint="eastAsia"/>
                 <w:sz w:val="20"/>
@@ -231,6 +233,7 @@
               </w:rPr>
               <w:t>(</w:t>
             </w:r>
+            <w:proofErr w:type="gramStart"/>
             <w:r>
               <w:rPr>
                 <w:sz w:val="20"/>
@@ -245,6 +248,7 @@
               <w:t>ctx</w:t>
             </w:r>
             <w:proofErr w:type="spellEnd"/>
+            <w:proofErr w:type="gramEnd"/>
             <w:r>
               <w:rPr>
                 <w:sz w:val="20"/>
@@ -302,7 +306,7 @@
           </w:p>
           <w:p>
             <w:pPr>
-              <w:pStyle w:val="lfej"/>
+              <w:pStyle w:val="Header"/>
               <w:rPr>
                 <w:rFonts w:hint="eastAsia"/>
                 <w:lang w:val="en-US"/>
@@ -331,12 +335,20 @@
               </w:rPr>
               <w:t>(</w:t>
             </w:r>
-            <w:r>
-              <w:rPr>
-                <w:sz w:val="20"/>
-                <w:lang w:val="en-US"/>
-              </w:rPr>
-              <w:t>$.</w:t>
+            <w:proofErr w:type="gramStart"/>
+            <w:r>
+              <w:rPr>
+                <w:sz w:val="20"/>
+                <w:lang w:val="en-US"/>
+              </w:rPr>
+              <w:t>$</w:t>
+            </w:r>
+            <w:r>
+              <w:rPr>
+                <w:sz w:val="20"/>
+                <w:lang w:val="en-US"/>
+              </w:rPr>
+              <w:t>.</w:t>
             </w:r>
             <w:proofErr w:type="spellStart"/>
             <w:r>
@@ -347,6 +359,7 @@
               <w:t>ctx</w:t>
             </w:r>
             <w:proofErr w:type="spellEnd"/>
+            <w:proofErr w:type="gramEnd"/>
             <w:r>
               <w:rPr>
                 <w:sz w:val="20"/>
@@ -480,6 +493,7 @@
               </w:rPr>
               <w:t>(</w:t>
             </w:r>
+            <w:proofErr w:type="gramStart"/>
             <w:r>
               <w:rPr>
                 <w:sz w:val="10"/>
@@ -498,6 +512,7 @@
               <w:t>ctx</w:t>
             </w:r>
             <w:proofErr w:type="spellEnd"/>
+            <w:proofErr w:type="gramEnd"/>
             <w:r>
               <w:rPr>
                 <w:sz w:val="10"/>
@@ -775,7 +790,7 @@
         </w:rPr>
         <w:t xml:space="preserve">: </w:t>
       </w:r>
-      <w:hyperlink r:id="rId10" w:history="1">
+      <w:hyperlink r:id="rId9" w:history="1">
         <w:r>
           <w:rPr>
             <w:rFonts w:ascii="Arial" w:hAnsi="Arial" w:cs="Arial"/>
@@ -898,7 +913,7 @@
       <w:commentRangeEnd w:id="0"/>
       <w:r>
         <w:rPr>
-          <w:rStyle w:val="Jegyzethivatkozs"/>
+          <w:rStyle w:val="CommentReference"/>
           <w:lang w:val="hu-HU"/>
         </w:rPr>
         <w:commentReference w:id="0"/>
@@ -953,7 +968,7 @@
       <w:commentRangeEnd w:id="1"/>
       <w:r>
         <w:rPr>
-          <w:rStyle w:val="Jegyzethivatkozs"/>
+          <w:rStyle w:val="CommentReference"/>
           <w:lang w:val="hu-HU"/>
         </w:rPr>
         <w:commentReference w:id="1"/>
@@ -1042,7 +1057,7 @@
       <w:commentRangeEnd w:id="2"/>
       <w:r>
         <w:rPr>
-          <w:rStyle w:val="Jegyzethivatkozs"/>
+          <w:rStyle w:val="CommentReference"/>
           <w:lang w:val="hu-HU"/>
         </w:rPr>
         <w:commentReference w:id="2"/>
@@ -1105,7 +1120,7 @@
       <w:commentRangeEnd w:id="3"/>
       <w:r>
         <w:rPr>
-          <w:rStyle w:val="Jegyzethivatkozs"/>
+          <w:rStyle w:val="CommentReference"/>
           <w:lang w:val="hu-HU"/>
         </w:rPr>
         <w:commentReference w:id="3"/>
@@ -1130,7 +1145,7 @@
       <w:commentRangeEnd w:id="4"/>
       <w:r>
         <w:rPr>
-          <w:rStyle w:val="Jegyzethivatkozs"/>
+          <w:rStyle w:val="CommentReference"/>
           <w:lang w:val="hu-HU"/>
         </w:rPr>
         <w:commentReference w:id="4"/>
@@ -1165,7 +1180,7 @@
     </w:p>
     <w:tbl>
       <w:tblPr>
-        <w:tblStyle w:val="Rcsostblzat"/>
+        <w:tblStyle w:val="TableGrid"/>
         <w:tblW w:w="0" w:type="auto"/>
         <w:tblLook w:val="04A0" w:firstRow="1" w:lastRow="0" w:firstColumn="1" w:lastColumn="0" w:noHBand="0" w:noVBand="1"/>
       </w:tblPr>
@@ -1297,7 +1312,6 @@
               <w:t>${</w:t>
             </w:r>
             <w:proofErr w:type="spellStart"/>
-            <w:proofErr w:type="gramStart"/>
             <w:r>
               <w:rPr>
                 <w:rFonts w:ascii="Arial" w:hAnsi="Arial" w:cs="Arial"/>
@@ -1305,7 +1319,7 @@
                 <w:szCs w:val="20"/>
                 <w:lang w:val="hu-HU"/>
               </w:rPr>
-              <w:t>jsonpath</w:t>
+              <w:t>name</w:t>
             </w:r>
             <w:proofErr w:type="spellEnd"/>
             <w:r>
@@ -1315,51 +1329,12 @@
                 <w:szCs w:val="20"/>
                 <w:lang w:val="hu-HU"/>
               </w:rPr>
-              <w:t>(</w:t>
-            </w:r>
-            <w:proofErr w:type="spellStart"/>
-            <w:proofErr w:type="gramEnd"/>
-            <w:r>
-              <w:rPr>
-                <w:rFonts w:ascii="Arial" w:hAnsi="Arial" w:cs="Arial"/>
-                <w:sz w:val="20"/>
-                <w:szCs w:val="20"/>
-                <w:lang w:val="hu-HU"/>
-              </w:rPr>
-              <w:t>$.</w:t>
-            </w:r>
-            <w:r>
-              <w:rPr>
-                <w:rFonts w:ascii="Arial" w:hAnsi="Arial" w:cs="Arial"/>
-                <w:sz w:val="20"/>
-                <w:szCs w:val="20"/>
-                <w:lang w:val="hu-HU"/>
-              </w:rPr>
-              <w:t>name</w:t>
-            </w:r>
-            <w:proofErr w:type="spellEnd"/>
-            <w:r>
-              <w:rPr>
-                <w:rFonts w:ascii="Arial" w:hAnsi="Arial" w:cs="Arial"/>
-                <w:sz w:val="20"/>
-                <w:szCs w:val="20"/>
-                <w:lang w:val="hu-HU"/>
-              </w:rPr>
-              <w:t>)</w:t>
-            </w:r>
-            <w:r>
-              <w:rPr>
-                <w:rFonts w:ascii="Arial" w:hAnsi="Arial" w:cs="Arial"/>
-                <w:sz w:val="20"/>
-                <w:szCs w:val="20"/>
-                <w:lang w:val="hu-HU"/>
-              </w:rPr>
               <w:t>}</w:t>
             </w:r>
             <w:commentRangeEnd w:id="5"/>
             <w:r>
               <w:rPr>
-                <w:rStyle w:val="Jegyzethivatkozs"/>
+                <w:rStyle w:val="CommentReference"/>
                 <w:rFonts w:ascii="Arial" w:hAnsi="Arial" w:cs="Arial"/>
                 <w:sz w:val="20"/>
                 <w:szCs w:val="20"/>
@@ -1394,7 +1369,6 @@
               <w:t>${</w:t>
             </w:r>
             <w:proofErr w:type="spellStart"/>
-            <w:proofErr w:type="gramStart"/>
             <w:r>
               <w:rPr>
                 <w:rFonts w:ascii="Arial" w:hAnsi="Arial" w:cs="Arial"/>
@@ -1415,7 +1389,6 @@
               <w:t>(</w:t>
             </w:r>
             <w:proofErr w:type="spellStart"/>
-            <w:proofErr w:type="gramEnd"/>
             <w:r>
               <w:rPr>
                 <w:rFonts w:ascii="Arial" w:hAnsi="Arial" w:cs="Arial"/>
@@ -1423,9 +1396,8 @@
                 <w:szCs w:val="20"/>
                 <w:lang w:val="hu-HU"/>
               </w:rPr>
-              <w:t>jsonpath</w:t>
-            </w:r>
-            <w:proofErr w:type="spellEnd"/>
+              <w:t>birth</w:t>
+            </w:r>
             <w:r>
               <w:rPr>
                 <w:rFonts w:ascii="Arial" w:hAnsi="Arial" w:cs="Arial"/>
@@ -1433,9 +1405,8 @@
                 <w:szCs w:val="20"/>
                 <w:lang w:val="hu-HU"/>
               </w:rPr>
-              <w:t>(</w:t>
-            </w:r>
-            <w:proofErr w:type="spellStart"/>
+              <w:t>D</w:t>
+            </w:r>
             <w:r>
               <w:rPr>
                 <w:rFonts w:ascii="Arial" w:hAnsi="Arial" w:cs="Arial"/>
@@ -1443,45 +1414,9 @@
                 <w:szCs w:val="20"/>
                 <w:lang w:val="hu-HU"/>
               </w:rPr>
-              <w:t>$.</w:t>
-            </w:r>
-            <w:r>
-              <w:rPr>
-                <w:rFonts w:ascii="Arial" w:hAnsi="Arial" w:cs="Arial"/>
-                <w:sz w:val="20"/>
-                <w:szCs w:val="20"/>
-                <w:lang w:val="hu-HU"/>
-              </w:rPr>
-              <w:t>birth</w:t>
-            </w:r>
-            <w:r>
-              <w:rPr>
-                <w:rFonts w:ascii="Arial" w:hAnsi="Arial" w:cs="Arial"/>
-                <w:sz w:val="20"/>
-                <w:szCs w:val="20"/>
-                <w:lang w:val="hu-HU"/>
-              </w:rPr>
-              <w:t>D</w:t>
-            </w:r>
-            <w:r>
-              <w:rPr>
-                <w:rFonts w:ascii="Arial" w:hAnsi="Arial" w:cs="Arial"/>
-                <w:sz w:val="20"/>
-                <w:szCs w:val="20"/>
-                <w:lang w:val="hu-HU"/>
-              </w:rPr>
               <w:t>ate</w:t>
             </w:r>
             <w:proofErr w:type="spellEnd"/>
-            <w:r>
-              <w:rPr>
-                <w:rFonts w:ascii="Arial" w:hAnsi="Arial" w:cs="Arial"/>
-                <w:sz w:val="20"/>
-                <w:szCs w:val="20"/>
-                <w:lang w:val="hu-HU"/>
-              </w:rPr>
-              <w:t>)</w:t>
-            </w:r>
             <w:r>
               <w:rPr>
                 <w:rFonts w:ascii="Arial" w:hAnsi="Arial" w:cs="Arial"/>
@@ -1527,7 +1462,6 @@
               <w:t>${</w:t>
             </w:r>
             <w:proofErr w:type="spellStart"/>
-            <w:proofErr w:type="gramStart"/>
             <w:r>
               <w:rPr>
                 <w:rFonts w:ascii="Arial" w:hAnsi="Arial" w:cs="Arial"/>
@@ -1535,59 +1469,9 @@
                 <w:szCs w:val="20"/>
                 <w:lang w:val="hu-HU"/>
               </w:rPr>
-              <w:t>jsonpath</w:t>
+              <w:t>phoneNumber</w:t>
             </w:r>
             <w:proofErr w:type="spellEnd"/>
-            <w:r>
-              <w:rPr>
-                <w:rFonts w:ascii="Arial" w:hAnsi="Arial" w:cs="Arial"/>
-                <w:sz w:val="20"/>
-                <w:szCs w:val="20"/>
-                <w:lang w:val="hu-HU"/>
-              </w:rPr>
-              <w:t>(</w:t>
-            </w:r>
-            <w:proofErr w:type="spellStart"/>
-            <w:proofErr w:type="gramEnd"/>
-            <w:r>
-              <w:rPr>
-                <w:rFonts w:ascii="Arial" w:hAnsi="Arial" w:cs="Arial"/>
-                <w:sz w:val="20"/>
-                <w:szCs w:val="20"/>
-                <w:lang w:val="hu-HU"/>
-              </w:rPr>
-              <w:t>$.</w:t>
-            </w:r>
-            <w:r>
-              <w:rPr>
-                <w:rFonts w:ascii="Arial" w:hAnsi="Arial" w:cs="Arial"/>
-                <w:sz w:val="20"/>
-                <w:szCs w:val="20"/>
-                <w:lang w:val="hu-HU"/>
-              </w:rPr>
-              <w:t>p</w:t>
-            </w:r>
-            <w:bookmarkStart w:id="6" w:name="_GoBack"/>
-            <w:bookmarkEnd w:id="6"/>
-            <w:r>
-              <w:rPr>
-                <w:rFonts w:ascii="Arial" w:hAnsi="Arial" w:cs="Arial"/>
-                <w:sz w:val="20"/>
-                <w:szCs w:val="20"/>
-                <w:lang w:val="hu-HU"/>
-              </w:rPr>
-              <w:t>honeNumber</w:t>
-            </w:r>
-            <w:proofErr w:type="spellEnd"/>
-            <w:r>
-              <w:rPr>
-                <w:rFonts w:ascii="Arial" w:hAnsi="Arial" w:cs="Arial"/>
-                <w:sz w:val="20"/>
-                <w:szCs w:val="20"/>
-                <w:lang w:val="hu-HU"/>
-              </w:rPr>
-              <w:t>)</w:t>
-            </w:r>
             <w:r>
               <w:rPr>
                 <w:rFonts w:ascii="Arial" w:hAnsi="Arial" w:cs="Arial"/>
@@ -1655,6 +1539,45 @@
         <w:t>${</w:t>
       </w:r>
       <w:proofErr w:type="spellStart"/>
+      <w:r>
+        <w:rPr>
+          <w:rFonts w:ascii="Arial" w:hAnsi="Arial" w:cs="Arial"/>
+          <w:sz w:val="20"/>
+          <w:szCs w:val="20"/>
+          <w:lang w:val="hu-HU"/>
+        </w:rPr>
+        <w:t>fmtDate</w:t>
+      </w:r>
+      <w:proofErr w:type="spellEnd"/>
+      <w:r>
+        <w:rPr>
+          <w:rFonts w:ascii="Arial" w:hAnsi="Arial" w:cs="Arial"/>
+          <w:sz w:val="20"/>
+          <w:szCs w:val="20"/>
+          <w:lang w:val="hu-HU"/>
+        </w:rPr>
+        <w:t>(</w:t>
+      </w:r>
+      <w:proofErr w:type="spellStart"/>
+      <w:r>
+        <w:rPr>
+          <w:rFonts w:ascii="Arial" w:hAnsi="Arial" w:cs="Arial"/>
+          <w:sz w:val="20"/>
+          <w:szCs w:val="20"/>
+          <w:lang w:val="hu-HU"/>
+        </w:rPr>
+        <w:t>jsonpath</w:t>
+      </w:r>
+      <w:proofErr w:type="spellEnd"/>
+      <w:r>
+        <w:rPr>
+          <w:rFonts w:ascii="Arial" w:hAnsi="Arial" w:cs="Arial"/>
+          <w:sz w:val="20"/>
+          <w:szCs w:val="20"/>
+          <w:lang w:val="hu-HU"/>
+        </w:rPr>
+        <w:t>(</w:t>
+      </w:r>
       <w:proofErr w:type="gramStart"/>
       <w:r>
         <w:rPr>
@@ -1663,59 +1586,20 @@
           <w:szCs w:val="20"/>
           <w:lang w:val="hu-HU"/>
         </w:rPr>
-        <w:t>fmtDate</w:t>
+        <w:t>$.</w:t>
+      </w:r>
+      <w:proofErr w:type="spellStart"/>
+      <w:r>
+        <w:rPr>
+          <w:rFonts w:ascii="Arial" w:hAnsi="Arial" w:cs="Arial"/>
+          <w:sz w:val="20"/>
+          <w:szCs w:val="20"/>
+          <w:lang w:val="hu-HU"/>
+        </w:rPr>
+        <w:t>ctx</w:t>
       </w:r>
       <w:proofErr w:type="spellEnd"/>
-      <w:r>
-        <w:rPr>
-          <w:rFonts w:ascii="Arial" w:hAnsi="Arial" w:cs="Arial"/>
-          <w:sz w:val="20"/>
-          <w:szCs w:val="20"/>
-          <w:lang w:val="hu-HU"/>
-        </w:rPr>
-        <w:t>(</w:t>
-      </w:r>
-      <w:proofErr w:type="spellStart"/>
       <w:proofErr w:type="gramEnd"/>
-      <w:r>
-        <w:rPr>
-          <w:rFonts w:ascii="Arial" w:hAnsi="Arial" w:cs="Arial"/>
-          <w:sz w:val="20"/>
-          <w:szCs w:val="20"/>
-          <w:lang w:val="hu-HU"/>
-        </w:rPr>
-        <w:t>jsonpath</w:t>
-      </w:r>
-      <w:proofErr w:type="spellEnd"/>
-      <w:r>
-        <w:rPr>
-          <w:rFonts w:ascii="Arial" w:hAnsi="Arial" w:cs="Arial"/>
-          <w:sz w:val="20"/>
-          <w:szCs w:val="20"/>
-          <w:lang w:val="hu-HU"/>
-        </w:rPr>
-        <w:t>(</w:t>
-      </w:r>
-      <w:proofErr w:type="spellStart"/>
-      <w:r>
-        <w:rPr>
-          <w:rFonts w:ascii="Arial" w:hAnsi="Arial" w:cs="Arial"/>
-          <w:sz w:val="20"/>
-          <w:szCs w:val="20"/>
-          <w:lang w:val="hu-HU"/>
-        </w:rPr>
-        <w:t>$.</w:t>
-      </w:r>
-      <w:r>
-        <w:rPr>
-          <w:rFonts w:ascii="Arial" w:hAnsi="Arial" w:cs="Arial"/>
-          <w:sz w:val="20"/>
-          <w:szCs w:val="20"/>
-          <w:lang w:val="hu-HU"/>
-        </w:rPr>
-        <w:t>ctx</w:t>
-      </w:r>
-      <w:proofErr w:type="spellEnd"/>
       <w:r>
         <w:rPr>
           <w:rFonts w:ascii="Arial" w:hAnsi="Arial" w:cs="Arial"/>
@@ -1796,11 +1680,11 @@
 </file>
 
 <file path=word/comments.xml><?xml version="1.0" encoding="utf-8"?>
-<w:comments xmlns:wpc="http://schemas.microsoft.com/office/word/2010/wordprocessingCanvas" xmlns:mc="http://schemas.openxmlformats.org/markup-compatibility/2006" xmlns:o="urn:schemas-microsoft-com:office:office" xmlns:r="http://schemas.openxmlformats.org/officeDocument/2006/relationships" xmlns:m="http://schemas.openxmlformats.org/officeDocument/2006/math" xmlns:v="urn:schemas-microsoft-com:vml" xmlns:wp14="http://schemas.microsoft.com/office/word/2010/wordprocessingDrawing" xmlns:wp="http://schemas.openxmlformats.org/drawingml/2006/wordprocessingDrawing" xmlns:w10="urn:schemas-microsoft-com:office:word" xmlns:w="http://schemas.openxmlformats.org/wordprocessingml/2006/main" xmlns:w14="http://schemas.microsoft.com/office/word/2010/wordml" xmlns:wpg="http://schemas.microsoft.com/office/word/2010/wordprocessingGroup" xmlns:wpi="http://schemas.microsoft.com/office/word/2010/wordprocessingInk" xmlns:wne="http://schemas.microsoft.com/office/word/2006/wordml" xmlns:wps="http://schemas.microsoft.com/office/word/2010/wordprocessingShape" mc:Ignorable="w14 wp14">
-  <w:comment w:id="0" w:author="Szerző" w:initials="S">
+<w:comments xmlns:wpc="http://schemas.microsoft.com/office/word/2010/wordprocessingCanvas" xmlns:cx="http://schemas.microsoft.com/office/drawing/2014/chartex" xmlns:cx1="http://schemas.microsoft.com/office/drawing/2015/9/8/chartex" xmlns:cx2="http://schemas.microsoft.com/office/drawing/2015/10/21/chartex" xmlns:cx3="http://schemas.microsoft.com/office/drawing/2016/5/9/chartex" xmlns:cx4="http://schemas.microsoft.com/office/drawing/2016/5/10/chartex" xmlns:cx5="http://schemas.microsoft.com/office/drawing/2016/5/11/chartex" xmlns:cx6="http://schemas.microsoft.com/office/drawing/2016/5/12/chartex" xmlns:cx7="http://schemas.microsoft.com/office/drawing/2016/5/13/chartex" xmlns:cx8="http://schemas.microsoft.com/office/drawing/2016/5/14/chartex" xmlns:mc="http://schemas.openxmlformats.org/markup-compatibility/2006" xmlns:aink="http://schemas.microsoft.com/office/drawing/2016/ink" xmlns:am3d="http://schemas.microsoft.com/office/drawing/2017/model3d" xmlns:o="urn:schemas-microsoft-com:office:office" xmlns:r="http://schemas.openxmlformats.org/officeDocument/2006/relationships" xmlns:m="http://schemas.openxmlformats.org/officeDocument/2006/math" xmlns:v="urn:schemas-microsoft-com:vml" xmlns:wp14="http://schemas.microsoft.com/office/word/2010/wordprocessingDrawing" xmlns:wp="http://schemas.openxmlformats.org/drawingml/2006/wordprocessingDrawing" xmlns:w10="urn:schemas-microsoft-com:office:word" xmlns:w="http://schemas.openxmlformats.org/wordprocessingml/2006/main" xmlns:w14="http://schemas.microsoft.com/office/word/2010/wordml" xmlns:w15="http://schemas.microsoft.com/office/word/2012/wordml" xmlns:w16cex="http://schemas.microsoft.com/office/word/2018/wordml/cex" xmlns:w16cid="http://schemas.microsoft.com/office/word/2016/wordml/cid" xmlns:w16="http://schemas.microsoft.com/office/word/2018/wordml" xmlns:w16sdtdh="http://schemas.microsoft.com/office/word/2020/wordml/sdtdatahash" xmlns:w16se="http://schemas.microsoft.com/office/word/2015/wordml/symex" xmlns:wpg="http://schemas.microsoft.com/office/word/2010/wordprocessingGroup" xmlns:wpi="http://schemas.microsoft.com/office/word/2010/wordprocessingInk" xmlns:wne="http://schemas.microsoft.com/office/word/2006/wordml" xmlns:wps="http://schemas.microsoft.com/office/word/2010/wordprocessingShape" mc:Ignorable="w14 w15 w16se w16cid w16 w16cex w16sdtdh wp14">
+  <w:comment w:id="0" w:author="Author" w:initials="A">
     <w:p>
       <w:pPr>
-        <w:pStyle w:val="Jegyzetszveg"/>
+        <w:pStyle w:val="CommentText"/>
         <w:rPr>
           <w:rFonts w:hint="eastAsia"/>
           <w:lang w:val="en-US"/>
@@ -1808,129 +1692,23 @@
       </w:pPr>
       <w:r>
         <w:rPr>
-          <w:rStyle w:val="Jegyzethivatkozs"/>
+          <w:rStyle w:val="CommentReference"/>
           <w:rFonts w:hint="eastAsia"/>
         </w:rPr>
         <w:annotationRef/>
       </w:r>
-      <w:proofErr w:type="spellStart"/>
-      <w:proofErr w:type="gramStart"/>
-      <w:r>
-        <w:rPr>
-          <w:lang w:val="en-US"/>
-        </w:rPr>
-        <w:t>replaceWordWith</w:t>
-      </w:r>
-      <w:proofErr w:type="spellEnd"/>
-      <w:r>
-        <w:rPr>
-          <w:lang w:val="en-US"/>
-        </w:rPr>
-        <w:t>(</w:t>
-      </w:r>
-      <w:proofErr w:type="spellStart"/>
-      <w:proofErr w:type="gramEnd"/>
-      <w:r>
-        <w:rPr>
-          <w:rFonts w:ascii="Arial" w:hAnsi="Arial" w:cs="Arial"/>
-          <w:lang w:val="hu-HU"/>
-        </w:rPr>
-        <w:t>jsonpath</w:t>
-      </w:r>
-      <w:proofErr w:type="spellEnd"/>
-      <w:r>
-        <w:rPr>
-          <w:rFonts w:ascii="Arial" w:hAnsi="Arial" w:cs="Arial"/>
-          <w:lang w:val="hu-HU"/>
-        </w:rPr>
-        <w:t>(</w:t>
-      </w:r>
-      <w:r>
-        <w:rPr>
-          <w:rFonts w:ascii="Arial" w:hAnsi="Arial" w:cs="Arial"/>
-          <w:lang w:val="en-US"/>
-        </w:rPr>
-        <w:t>$.</w:t>
-      </w:r>
-      <w:proofErr w:type="spellStart"/>
-      <w:r>
-        <w:rPr>
-          <w:rFonts w:ascii="Arial" w:hAnsi="Arial" w:cs="Arial"/>
-          <w:lang w:val="en-US"/>
-        </w:rPr>
-        <w:t>ctx</w:t>
-      </w:r>
-      <w:proofErr w:type="spellEnd"/>
-      <w:r>
-        <w:rPr>
-          <w:rFonts w:ascii="Arial" w:hAnsi="Arial" w:cs="Arial"/>
-          <w:lang w:val="en-US"/>
-        </w:rPr>
-        <w:t>[</w:t>
-      </w:r>
-      <w:r>
-        <w:rPr>
-          <w:rFonts w:ascii="Arial" w:hAnsi="Arial" w:cs="Arial" w:hint="eastAsia"/>
-          <w:lang w:val="en-US"/>
-        </w:rPr>
-        <w:t>'</w:t>
-      </w:r>
-      <w:proofErr w:type="spellStart"/>
-      <w:r>
-        <w:rPr>
-          <w:rFonts w:ascii="Arial" w:hAnsi="Arial" w:cs="Arial"/>
-          <w:lang w:val="hu-HU"/>
-        </w:rPr>
-        <w:t>contract</w:t>
-      </w:r>
-      <w:proofErr w:type="spellEnd"/>
-      <w:r>
-        <w:rPr>
-          <w:rFonts w:ascii="Arial" w:hAnsi="Arial" w:cs="Arial" w:hint="eastAsia"/>
-          <w:lang w:val="en-US"/>
-        </w:rPr>
-        <w:t>'</w:t>
-      </w:r>
-      <w:r>
-        <w:rPr>
-          <w:rFonts w:ascii="Arial" w:hAnsi="Arial" w:cs="Arial"/>
-          <w:lang w:val="en-US"/>
-        </w:rPr>
-        <w:t>]</w:t>
-      </w:r>
-      <w:r>
-        <w:rPr>
-          <w:rFonts w:ascii="Arial" w:hAnsi="Arial" w:cs="Arial" w:hint="eastAsia"/>
-          <w:lang w:val="hu-HU"/>
-        </w:rPr>
-        <w:t>.</w:t>
-      </w:r>
-      <w:r>
-        <w:rPr>
-          <w:rFonts w:ascii="Arial" w:hAnsi="Arial" w:cs="Arial"/>
-          <w:lang w:val="en-US"/>
-        </w:rPr>
-        <w:t>contractor.name</w:t>
-      </w:r>
-      <w:r>
-        <w:rPr>
-          <w:rFonts w:ascii="Arial" w:hAnsi="Arial" w:cs="Arial"/>
-          <w:lang w:val="en-US"/>
-        </w:rPr>
-        <w:t>)</w:t>
-      </w:r>
-      <w:r>
-        <w:rPr>
-          <w:lang w:val="en-US"/>
-        </w:rPr>
-        <w:t>)</w:t>
+      <w:r>
+        <w:rPr>
+          <w:rFonts w:hint="eastAsia"/>
+        </w:rPr>
+        <w:t>replaceWordWith(jsonpath($.ctx['contract'].contractor.name))</w:t>
       </w:r>
     </w:p>
   </w:comment>
-  <w:comment w:id="1" w:author="Szerző" w:initials="S">
+  <w:comment w:id="1" w:author="Author" w:initials="A">
     <w:p>
       <w:pPr>
-        <w:pStyle w:val="Jegyzetszveg"/>
+        <w:pStyle w:val="CommentText"/>
         <w:rPr>
           <w:rFonts w:hint="eastAsia"/>
           <w:lang w:val="en-US"/>
@@ -1938,154 +1716,23 @@
       </w:pPr>
       <w:r>
         <w:rPr>
-          <w:rStyle w:val="Jegyzethivatkozs"/>
+          <w:rStyle w:val="CommentReference"/>
           <w:rFonts w:hint="eastAsia"/>
         </w:rPr>
         <w:annotationRef/>
       </w:r>
-      <w:proofErr w:type="spellStart"/>
-      <w:proofErr w:type="gramStart"/>
-      <w:r>
-        <w:rPr>
-          <w:lang w:val="en-US"/>
-        </w:rPr>
-        <w:t>replaceWordWith</w:t>
-      </w:r>
-      <w:proofErr w:type="spellEnd"/>
-      <w:r>
-        <w:rPr>
-          <w:lang w:val="en-US"/>
-        </w:rPr>
-        <w:t>(</w:t>
-      </w:r>
-      <w:proofErr w:type="spellStart"/>
-      <w:proofErr w:type="gramEnd"/>
-      <w:r>
-        <w:rPr>
-          <w:rFonts w:ascii="Arial" w:hAnsi="Arial" w:cs="Arial"/>
-          <w:lang w:val="en-US"/>
-        </w:rPr>
-        <w:t>fmtDate</w:t>
-      </w:r>
-      <w:proofErr w:type="spellEnd"/>
-      <w:r>
-        <w:rPr>
-          <w:rFonts w:ascii="Arial" w:hAnsi="Arial" w:cs="Arial"/>
-          <w:lang w:val="en-US"/>
-        </w:rPr>
-        <w:t>(</w:t>
-      </w:r>
-      <w:proofErr w:type="spellStart"/>
-      <w:r>
-        <w:rPr>
-          <w:rFonts w:ascii="Arial" w:hAnsi="Arial" w:cs="Arial"/>
-          <w:lang w:val="hu-HU"/>
-        </w:rPr>
-        <w:t>jsonpath</w:t>
-      </w:r>
-      <w:proofErr w:type="spellEnd"/>
-      <w:r>
-        <w:rPr>
-          <w:rFonts w:ascii="Arial" w:hAnsi="Arial" w:cs="Arial"/>
-          <w:lang w:val="hu-HU"/>
-        </w:rPr>
-        <w:t>(</w:t>
-      </w:r>
-      <w:r>
-        <w:rPr>
-          <w:rFonts w:ascii="Arial" w:hAnsi="Arial" w:cs="Arial"/>
-          <w:lang w:val="hu-HU"/>
-        </w:rPr>
-        <w:t>$.</w:t>
-      </w:r>
-      <w:proofErr w:type="spellStart"/>
-      <w:r>
-        <w:rPr>
-          <w:rFonts w:ascii="Arial" w:hAnsi="Arial" w:cs="Arial"/>
-          <w:lang w:val="en-US"/>
-        </w:rPr>
-        <w:t>ctx</w:t>
-      </w:r>
-      <w:proofErr w:type="spellEnd"/>
-      <w:r>
-        <w:rPr>
-          <w:rFonts w:ascii="Arial" w:hAnsi="Arial" w:cs="Arial"/>
-          <w:lang w:val="en-US"/>
-        </w:rPr>
-        <w:t>[</w:t>
-      </w:r>
-      <w:r>
-        <w:rPr>
-          <w:rFonts w:ascii="Arial" w:hAnsi="Arial" w:cs="Arial" w:hint="eastAsia"/>
-          <w:lang w:val="en-US"/>
-        </w:rPr>
-        <w:t>'</w:t>
-      </w:r>
-      <w:proofErr w:type="spellStart"/>
-      <w:r>
-        <w:rPr>
-          <w:rFonts w:ascii="Arial" w:hAnsi="Arial" w:cs="Arial"/>
-          <w:lang w:val="hu-HU"/>
-        </w:rPr>
-        <w:t>contract</w:t>
-      </w:r>
-      <w:proofErr w:type="spellEnd"/>
-      <w:r>
-        <w:rPr>
-          <w:rFonts w:ascii="Arial" w:hAnsi="Arial" w:cs="Arial" w:hint="eastAsia"/>
-          <w:lang w:val="en-US"/>
-        </w:rPr>
-        <w:t>'</w:t>
-      </w:r>
-      <w:r>
-        <w:rPr>
-          <w:rFonts w:ascii="Arial" w:hAnsi="Arial" w:cs="Arial"/>
-          <w:lang w:val="en-US"/>
-        </w:rPr>
-        <w:t>]</w:t>
-      </w:r>
-      <w:r>
-        <w:rPr>
-          <w:rFonts w:ascii="Arial" w:hAnsi="Arial" w:cs="Arial" w:hint="eastAsia"/>
-          <w:lang w:val="hu-HU"/>
-        </w:rPr>
-        <w:t>.</w:t>
-      </w:r>
-      <w:proofErr w:type="spellStart"/>
-      <w:r>
-        <w:rPr>
-          <w:rFonts w:ascii="Arial" w:hAnsi="Arial" w:cs="Arial"/>
-          <w:lang w:val="en-US"/>
-        </w:rPr>
-        <w:t>contractor.birthDate</w:t>
-      </w:r>
-      <w:proofErr w:type="spellEnd"/>
-      <w:r>
-        <w:rPr>
-          <w:rFonts w:ascii="Arial" w:hAnsi="Arial" w:cs="Arial"/>
-          <w:lang w:val="en-US"/>
-        </w:rPr>
-        <w:t>)</w:t>
-      </w:r>
-      <w:r>
-        <w:rPr>
-          <w:rFonts w:ascii="Arial" w:hAnsi="Arial" w:cs="Arial"/>
-          <w:lang w:val="en-US"/>
-        </w:rPr>
-        <w:t>)</w:t>
-      </w:r>
-      <w:r>
-        <w:rPr>
-          <w:lang w:val="en-US"/>
-        </w:rPr>
-        <w:t>)</w:t>
+      <w:r>
+        <w:rPr>
+          <w:rFonts w:hint="eastAsia"/>
+        </w:rPr>
+        <w:t>replaceWordWith(fmtDate(jsonpath($.ctx['contract'].contractor.birthDate)))</w:t>
       </w:r>
     </w:p>
   </w:comment>
-  <w:comment w:id="2" w:author="Szerző" w:initials="S">
+  <w:comment w:id="2" w:author="Author" w:initials="A">
     <w:p>
       <w:pPr>
-        <w:pStyle w:val="Jegyzetszveg"/>
+        <w:pStyle w:val="CommentText"/>
         <w:rPr>
           <w:rFonts w:hint="eastAsia"/>
           <w:lang w:val="en-US"/>
@@ -2093,131 +1740,23 @@
       </w:pPr>
       <w:r>
         <w:rPr>
-          <w:rStyle w:val="Jegyzethivatkozs"/>
+          <w:rStyle w:val="CommentReference"/>
           <w:rFonts w:hint="eastAsia"/>
         </w:rPr>
         <w:annotationRef/>
       </w:r>
-      <w:proofErr w:type="spellStart"/>
-      <w:proofErr w:type="gramStart"/>
-      <w:r>
-        <w:rPr>
-          <w:lang w:val="en-US"/>
-        </w:rPr>
-        <w:t>replaceWordWith</w:t>
-      </w:r>
-      <w:proofErr w:type="spellEnd"/>
-      <w:r>
-        <w:rPr>
-          <w:lang w:val="en-US"/>
-        </w:rPr>
-        <w:t>(</w:t>
-      </w:r>
-      <w:proofErr w:type="spellStart"/>
-      <w:proofErr w:type="gramEnd"/>
-      <w:r>
-        <w:rPr>
-          <w:rFonts w:ascii="Arial" w:hAnsi="Arial" w:cs="Arial"/>
-          <w:lang w:val="hu-HU"/>
-        </w:rPr>
-        <w:t>jsonpath</w:t>
-      </w:r>
-      <w:proofErr w:type="spellEnd"/>
-      <w:r>
-        <w:rPr>
-          <w:rFonts w:ascii="Arial" w:hAnsi="Arial" w:cs="Arial"/>
-          <w:lang w:val="hu-HU"/>
-        </w:rPr>
-        <w:t>(</w:t>
-      </w:r>
-      <w:r>
-        <w:rPr>
-          <w:rFonts w:ascii="Arial" w:hAnsi="Arial" w:cs="Arial"/>
-          <w:lang w:val="hu-HU"/>
-        </w:rPr>
-        <w:t>$.</w:t>
-      </w:r>
-      <w:proofErr w:type="spellStart"/>
-      <w:r>
-        <w:rPr>
-          <w:rFonts w:ascii="Arial" w:hAnsi="Arial" w:cs="Arial"/>
-          <w:lang w:val="en-US"/>
-        </w:rPr>
-        <w:t>ctx</w:t>
-      </w:r>
-      <w:proofErr w:type="spellEnd"/>
-      <w:r>
-        <w:rPr>
-          <w:rFonts w:ascii="Arial" w:hAnsi="Arial" w:cs="Arial"/>
-          <w:lang w:val="en-US"/>
-        </w:rPr>
-        <w:t>[</w:t>
-      </w:r>
-      <w:r>
-        <w:rPr>
-          <w:rFonts w:ascii="Arial" w:hAnsi="Arial" w:cs="Arial" w:hint="eastAsia"/>
-          <w:lang w:val="en-US"/>
-        </w:rPr>
-        <w:t>'</w:t>
-      </w:r>
-      <w:proofErr w:type="spellStart"/>
-      <w:r>
-        <w:rPr>
-          <w:rFonts w:ascii="Arial" w:hAnsi="Arial" w:cs="Arial"/>
-          <w:lang w:val="hu-HU"/>
-        </w:rPr>
-        <w:t>contract</w:t>
-      </w:r>
-      <w:proofErr w:type="spellEnd"/>
-      <w:r>
-        <w:rPr>
-          <w:rFonts w:ascii="Arial" w:hAnsi="Arial" w:cs="Arial" w:hint="eastAsia"/>
-          <w:lang w:val="en-US"/>
-        </w:rPr>
-        <w:t>'</w:t>
-      </w:r>
-      <w:r>
-        <w:rPr>
-          <w:rFonts w:ascii="Arial" w:hAnsi="Arial" w:cs="Arial"/>
-          <w:lang w:val="en-US"/>
-        </w:rPr>
-        <w:t>]</w:t>
-      </w:r>
-      <w:r>
-        <w:rPr>
-          <w:rFonts w:ascii="Arial" w:hAnsi="Arial" w:cs="Arial" w:hint="eastAsia"/>
-          <w:lang w:val="hu-HU"/>
-        </w:rPr>
-        <w:t>.</w:t>
-      </w:r>
-      <w:proofErr w:type="spellStart"/>
-      <w:r>
-        <w:rPr>
-          <w:rFonts w:ascii="Arial" w:hAnsi="Arial" w:cs="Arial"/>
-          <w:lang w:val="en-US"/>
-        </w:rPr>
-        <w:t>contractType.contractTypeName</w:t>
-      </w:r>
-      <w:proofErr w:type="spellEnd"/>
-      <w:r>
-        <w:rPr>
-          <w:rFonts w:ascii="Arial" w:hAnsi="Arial" w:cs="Arial"/>
-          <w:lang w:val="en-US"/>
-        </w:rPr>
-        <w:t>)</w:t>
-      </w:r>
-      <w:r>
-        <w:rPr>
-          <w:lang w:val="en-US"/>
-        </w:rPr>
-        <w:t>)</w:t>
+      <w:r>
+        <w:rPr>
+          <w:rFonts w:hint="eastAsia"/>
+        </w:rPr>
+        <w:t>replaceWordWith(jsonpath($.ctx['contract'].contractType.contractTypeName))</w:t>
       </w:r>
     </w:p>
   </w:comment>
-  <w:comment w:id="3" w:author="Szerző" w:initials="S">
+  <w:comment w:id="3" w:author="Author" w:initials="A">
     <w:p>
       <w:pPr>
-        <w:pStyle w:val="Jegyzetszveg"/>
+        <w:pStyle w:val="CommentText"/>
         <w:rPr>
           <w:rFonts w:hint="eastAsia"/>
           <w:lang w:val="en-US"/>
@@ -2225,131 +1764,23 @@
       </w:pPr>
       <w:r>
         <w:rPr>
-          <w:rStyle w:val="Jegyzethivatkozs"/>
+          <w:rStyle w:val="CommentReference"/>
           <w:rFonts w:hint="eastAsia"/>
         </w:rPr>
         <w:annotationRef/>
       </w:r>
-      <w:proofErr w:type="spellStart"/>
-      <w:proofErr w:type="gramStart"/>
-      <w:r>
-        <w:rPr>
-          <w:lang w:val="en-US"/>
-        </w:rPr>
-        <w:t>replaceWordWith</w:t>
-      </w:r>
-      <w:proofErr w:type="spellEnd"/>
-      <w:r>
-        <w:rPr>
-          <w:lang w:val="en-US"/>
-        </w:rPr>
-        <w:t>(</w:t>
-      </w:r>
-      <w:proofErr w:type="spellStart"/>
-      <w:proofErr w:type="gramEnd"/>
-      <w:r>
-        <w:rPr>
-          <w:rFonts w:ascii="Arial" w:hAnsi="Arial" w:cs="Arial"/>
-          <w:lang w:val="hu-HU"/>
-        </w:rPr>
-        <w:t>jsonpath</w:t>
-      </w:r>
-      <w:proofErr w:type="spellEnd"/>
-      <w:r>
-        <w:rPr>
-          <w:rFonts w:ascii="Arial" w:hAnsi="Arial" w:cs="Arial"/>
-          <w:lang w:val="hu-HU"/>
-        </w:rPr>
-        <w:t>(</w:t>
-      </w:r>
-      <w:r>
-        <w:rPr>
-          <w:rFonts w:ascii="Arial" w:hAnsi="Arial" w:cs="Arial"/>
-          <w:lang w:val="en-US"/>
-        </w:rPr>
-        <w:t>$.</w:t>
-      </w:r>
-      <w:proofErr w:type="spellStart"/>
-      <w:r>
-        <w:rPr>
-          <w:rFonts w:ascii="Arial" w:hAnsi="Arial" w:cs="Arial"/>
-          <w:lang w:val="en-US"/>
-        </w:rPr>
-        <w:t>ctx</w:t>
-      </w:r>
-      <w:proofErr w:type="spellEnd"/>
-      <w:r>
-        <w:rPr>
-          <w:rFonts w:ascii="Arial" w:hAnsi="Arial" w:cs="Arial"/>
-          <w:lang w:val="en-US"/>
-        </w:rPr>
-        <w:t>[</w:t>
-      </w:r>
-      <w:r>
-        <w:rPr>
-          <w:rFonts w:ascii="Arial" w:hAnsi="Arial" w:cs="Arial" w:hint="eastAsia"/>
-          <w:lang w:val="en-US"/>
-        </w:rPr>
-        <w:t>'</w:t>
-      </w:r>
-      <w:proofErr w:type="spellStart"/>
-      <w:r>
-        <w:rPr>
-          <w:rFonts w:ascii="Arial" w:hAnsi="Arial" w:cs="Arial"/>
-          <w:lang w:val="hu-HU"/>
-        </w:rPr>
-        <w:t>contract</w:t>
-      </w:r>
-      <w:proofErr w:type="spellEnd"/>
-      <w:r>
-        <w:rPr>
-          <w:rFonts w:ascii="Arial" w:hAnsi="Arial" w:cs="Arial" w:hint="eastAsia"/>
-          <w:lang w:val="en-US"/>
-        </w:rPr>
-        <w:t>'</w:t>
-      </w:r>
-      <w:r>
-        <w:rPr>
-          <w:rFonts w:ascii="Arial" w:hAnsi="Arial" w:cs="Arial"/>
-          <w:lang w:val="en-US"/>
-        </w:rPr>
-        <w:t>]</w:t>
-      </w:r>
-      <w:r>
-        <w:rPr>
-          <w:rFonts w:ascii="Arial" w:hAnsi="Arial" w:cs="Arial" w:hint="eastAsia"/>
-          <w:lang w:val="hu-HU"/>
-        </w:rPr>
-        <w:t>.</w:t>
-      </w:r>
-      <w:proofErr w:type="spellStart"/>
-      <w:r>
-        <w:rPr>
-          <w:rFonts w:ascii="Arial" w:hAnsi="Arial" w:cs="Arial"/>
-          <w:lang w:val="en-US"/>
-        </w:rPr>
-        <w:t>contractType.fee</w:t>
-      </w:r>
-      <w:proofErr w:type="spellEnd"/>
-      <w:r>
-        <w:rPr>
-          <w:rFonts w:ascii="Arial" w:hAnsi="Arial" w:cs="Arial"/>
-          <w:lang w:val="en-US"/>
-        </w:rPr>
-        <w:t>)</w:t>
-      </w:r>
-      <w:r>
-        <w:rPr>
-          <w:lang w:val="en-US"/>
-        </w:rPr>
-        <w:t>)</w:t>
+      <w:r>
+        <w:rPr>
+          <w:rFonts w:hint="eastAsia"/>
+        </w:rPr>
+        <w:t>replaceWordWith(jsonpath($.ctx['contract'].contractType.fee))</w:t>
       </w:r>
     </w:p>
   </w:comment>
-  <w:comment w:id="4" w:author="Szerző" w:initials="S">
+  <w:comment w:id="4" w:author="Author" w:initials="A">
     <w:p>
       <w:pPr>
-        <w:pStyle w:val="Jegyzetszveg"/>
+        <w:pStyle w:val="CommentText"/>
         <w:rPr>
           <w:rFonts w:hint="eastAsia"/>
           <w:lang w:val="en-US"/>
@@ -2357,124 +1788,23 @@
       </w:pPr>
       <w:r>
         <w:rPr>
-          <w:rStyle w:val="Jegyzethivatkozs"/>
+          <w:rStyle w:val="CommentReference"/>
           <w:rFonts w:hint="eastAsia"/>
         </w:rPr>
         <w:annotationRef/>
       </w:r>
-      <w:proofErr w:type="spellStart"/>
-      <w:proofErr w:type="gramStart"/>
-      <w:r>
-        <w:rPr>
-          <w:lang w:val="en-US"/>
-        </w:rPr>
-        <w:t>replaceWordWith</w:t>
-      </w:r>
-      <w:proofErr w:type="spellEnd"/>
-      <w:r>
-        <w:rPr>
-          <w:lang w:val="en-US"/>
-        </w:rPr>
-        <w:t>(</w:t>
-      </w:r>
-      <w:proofErr w:type="spellStart"/>
-      <w:proofErr w:type="gramEnd"/>
-      <w:r>
-        <w:rPr>
-          <w:rFonts w:ascii="Arial" w:hAnsi="Arial" w:cs="Arial"/>
-          <w:lang w:val="hu-HU"/>
-        </w:rPr>
-        <w:t>jsonpath</w:t>
-      </w:r>
-      <w:proofErr w:type="spellEnd"/>
-      <w:r>
-        <w:rPr>
-          <w:rFonts w:ascii="Arial" w:hAnsi="Arial" w:cs="Arial"/>
-          <w:lang w:val="hu-HU"/>
-        </w:rPr>
-        <w:t>(</w:t>
-      </w:r>
-      <w:r>
-        <w:rPr>
-          <w:rFonts w:ascii="Arial" w:hAnsi="Arial" w:cs="Arial"/>
-          <w:lang w:val="hu-HU"/>
-        </w:rPr>
-        <w:t>$.</w:t>
-      </w:r>
-      <w:proofErr w:type="spellStart"/>
-      <w:r>
-        <w:rPr>
-          <w:rFonts w:ascii="Arial" w:hAnsi="Arial" w:cs="Arial"/>
-          <w:lang w:val="en-US"/>
-        </w:rPr>
-        <w:t>ctx</w:t>
-      </w:r>
-      <w:proofErr w:type="spellEnd"/>
-      <w:r>
-        <w:rPr>
-          <w:rFonts w:ascii="Arial" w:hAnsi="Arial" w:cs="Arial"/>
-          <w:lang w:val="en-US"/>
-        </w:rPr>
-        <w:t>[</w:t>
-      </w:r>
-      <w:r>
-        <w:rPr>
-          <w:rFonts w:ascii="Arial" w:hAnsi="Arial" w:cs="Arial" w:hint="eastAsia"/>
-          <w:lang w:val="en-US"/>
-        </w:rPr>
-        <w:t>'</w:t>
-      </w:r>
-      <w:proofErr w:type="spellStart"/>
-      <w:r>
-        <w:rPr>
-          <w:rFonts w:ascii="Arial" w:hAnsi="Arial" w:cs="Arial"/>
-          <w:lang w:val="hu-HU"/>
-        </w:rPr>
-        <w:t>contract</w:t>
-      </w:r>
-      <w:proofErr w:type="spellEnd"/>
-      <w:r>
-        <w:rPr>
-          <w:rFonts w:ascii="Arial" w:hAnsi="Arial" w:cs="Arial" w:hint="eastAsia"/>
-          <w:lang w:val="en-US"/>
-        </w:rPr>
-        <w:t>'</w:t>
-      </w:r>
-      <w:r>
-        <w:rPr>
-          <w:rFonts w:ascii="Arial" w:hAnsi="Arial" w:cs="Arial"/>
-          <w:lang w:val="en-US"/>
-        </w:rPr>
-        <w:t>].</w:t>
-      </w:r>
-      <w:proofErr w:type="spellStart"/>
-      <w:r>
-        <w:rPr>
-          <w:rFonts w:ascii="Arial" w:hAnsi="Arial" w:cs="Arial"/>
-          <w:lang w:val="en-US"/>
-        </w:rPr>
-        <w:t>contractType.paymentFrequency</w:t>
-      </w:r>
-      <w:proofErr w:type="spellEnd"/>
-      <w:r>
-        <w:rPr>
-          <w:rFonts w:ascii="Arial" w:hAnsi="Arial" w:cs="Arial"/>
-          <w:lang w:val="en-US"/>
-        </w:rPr>
-        <w:t>)</w:t>
-      </w:r>
-      <w:r>
-        <w:rPr>
-          <w:lang w:val="en-US"/>
-        </w:rPr>
-        <w:t>)</w:t>
+      <w:r>
+        <w:rPr>
+          <w:rFonts w:hint="eastAsia"/>
+        </w:rPr>
+        <w:t>replaceWordWith(jsonpath($.ctx['contract'].contractType.paymentFrequency))</w:t>
       </w:r>
     </w:p>
   </w:comment>
-  <w:comment w:id="5" w:author="Szerző" w:initials="S">
+  <w:comment w:id="5" w:author="Author" w:initials="A">
     <w:p>
       <w:pPr>
-        <w:pStyle w:val="Jegyzetszveg"/>
+        <w:pStyle w:val="CommentText"/>
         <w:rPr>
           <w:rFonts w:hint="eastAsia"/>
           <w:lang w:val="en-US"/>
@@ -2482,114 +1812,16 @@
       </w:pPr>
       <w:r>
         <w:rPr>
-          <w:rStyle w:val="Jegyzethivatkozs"/>
+          <w:rStyle w:val="CommentReference"/>
           <w:rFonts w:hint="eastAsia"/>
         </w:rPr>
         <w:annotationRef/>
       </w:r>
-      <w:proofErr w:type="spellStart"/>
-      <w:proofErr w:type="gramStart"/>
-      <w:r>
-        <w:rPr>
-          <w:lang w:val="en-US"/>
-        </w:rPr>
-        <w:t>repeatTableRow</w:t>
-      </w:r>
-      <w:proofErr w:type="spellEnd"/>
-      <w:r>
-        <w:rPr>
-          <w:lang w:val="en-US"/>
-        </w:rPr>
-        <w:t>(</w:t>
-      </w:r>
-      <w:proofErr w:type="spellStart"/>
-      <w:proofErr w:type="gramEnd"/>
-      <w:r>
-        <w:rPr>
-          <w:rFonts w:ascii="Arial" w:hAnsi="Arial" w:cs="Arial"/>
-          <w:lang w:val="hu-HU"/>
-        </w:rPr>
-        <w:t>jsonpath</w:t>
-      </w:r>
-      <w:proofErr w:type="spellEnd"/>
-      <w:r>
-        <w:rPr>
-          <w:rFonts w:ascii="Arial" w:hAnsi="Arial" w:cs="Arial"/>
-          <w:lang w:val="hu-HU"/>
-        </w:rPr>
-        <w:t>(</w:t>
-      </w:r>
-      <w:r>
-        <w:rPr>
-          <w:rFonts w:ascii="Arial" w:hAnsi="Arial" w:cs="Arial"/>
-          <w:lang w:val="en-US"/>
-        </w:rPr>
-        <w:t>$.</w:t>
-      </w:r>
-      <w:proofErr w:type="spellStart"/>
-      <w:r>
-        <w:rPr>
-          <w:rFonts w:ascii="Arial" w:hAnsi="Arial" w:cs="Arial"/>
-          <w:lang w:val="en-US"/>
-        </w:rPr>
-        <w:t>ctx</w:t>
-      </w:r>
-      <w:proofErr w:type="spellEnd"/>
-      <w:r>
-        <w:rPr>
-          <w:rFonts w:ascii="Arial" w:hAnsi="Arial" w:cs="Arial"/>
-          <w:lang w:val="en-US"/>
-        </w:rPr>
-        <w:t>[</w:t>
-      </w:r>
-      <w:r>
-        <w:rPr>
-          <w:rFonts w:ascii="Arial" w:hAnsi="Arial" w:cs="Arial" w:hint="eastAsia"/>
-          <w:lang w:val="en-US"/>
-        </w:rPr>
-        <w:t>'</w:t>
-      </w:r>
-      <w:proofErr w:type="spellStart"/>
-      <w:r>
-        <w:rPr>
-          <w:rFonts w:ascii="Arial" w:hAnsi="Arial" w:cs="Arial"/>
-          <w:lang w:val="hu-HU"/>
-        </w:rPr>
-        <w:t>contract</w:t>
-      </w:r>
-      <w:proofErr w:type="spellEnd"/>
-      <w:r>
-        <w:rPr>
-          <w:rFonts w:ascii="Arial" w:hAnsi="Arial" w:cs="Arial" w:hint="eastAsia"/>
-          <w:lang w:val="en-US"/>
-        </w:rPr>
-        <w:t>'</w:t>
-      </w:r>
-      <w:r>
-        <w:rPr>
-          <w:rFonts w:ascii="Arial" w:hAnsi="Arial" w:cs="Arial"/>
-          <w:lang w:val="en-US"/>
-        </w:rPr>
-        <w:t>]</w:t>
-      </w:r>
-      <w:r>
-        <w:rPr>
-          <w:rFonts w:ascii="Arial" w:hAnsi="Arial" w:cs="Arial" w:hint="eastAsia"/>
-          <w:lang w:val="hu-HU"/>
-        </w:rPr>
-        <w:t>.</w:t>
-      </w:r>
-      <w:r>
-        <w:rPr>
-          <w:lang w:val="en-US"/>
-        </w:rPr>
-        <w:t>beneficiaries)</w:t>
-      </w:r>
-      <w:r>
-        <w:rPr>
-          <w:lang w:val="en-US"/>
-        </w:rPr>
-        <w:t>)</w:t>
+      <w:r>
+        <w:rPr>
+          <w:rFonts w:hint="eastAsia"/>
+        </w:rPr>
+        <w:t>repeatTableRow(jsonpath($.ctx['contract'].beneficiaries))</w:t>
       </w:r>
     </w:p>
   </w:comment>
@@ -2619,7 +1851,7 @@
 </file>
 
 <file path=word/endnotes.xml><?xml version="1.0" encoding="utf-8"?>
-<w:endnotes xmlns:wpc="http://schemas.microsoft.com/office/word/2010/wordprocessingCanvas" xmlns:mc="http://schemas.openxmlformats.org/markup-compatibility/2006" xmlns:o="urn:schemas-microsoft-com:office:office" xmlns:r="http://schemas.openxmlformats.org/officeDocument/2006/relationships" xmlns:m="http://schemas.openxmlformats.org/officeDocument/2006/math" xmlns:v="urn:schemas-microsoft-com:vml" xmlns:wp14="http://schemas.microsoft.com/office/word/2010/wordprocessingDrawing" xmlns:wp="http://schemas.openxmlformats.org/drawingml/2006/wordprocessingDrawing" xmlns:w10="urn:schemas-microsoft-com:office:word" xmlns:w="http://schemas.openxmlformats.org/wordprocessingml/2006/main" xmlns:w14="http://schemas.microsoft.com/office/word/2010/wordml" xmlns:wpg="http://schemas.microsoft.com/office/word/2010/wordprocessingGroup" xmlns:wpi="http://schemas.microsoft.com/office/word/2010/wordprocessingInk" xmlns:wne="http://schemas.microsoft.com/office/word/2006/wordml" xmlns:wps="http://schemas.microsoft.com/office/word/2010/wordprocessingShape" mc:Ignorable="w14 wp14">
+<w:endnotes xmlns:wpc="http://schemas.microsoft.com/office/word/2010/wordprocessingCanvas" xmlns:cx="http://schemas.microsoft.com/office/drawing/2014/chartex" xmlns:cx1="http://schemas.microsoft.com/office/drawing/2015/9/8/chartex" xmlns:cx2="http://schemas.microsoft.com/office/drawing/2015/10/21/chartex" xmlns:cx3="http://schemas.microsoft.com/office/drawing/2016/5/9/chartex" xmlns:cx4="http://schemas.microsoft.com/office/drawing/2016/5/10/chartex" xmlns:cx5="http://schemas.microsoft.com/office/drawing/2016/5/11/chartex" xmlns:cx6="http://schemas.microsoft.com/office/drawing/2016/5/12/chartex" xmlns:cx7="http://schemas.microsoft.com/office/drawing/2016/5/13/chartex" xmlns:cx8="http://schemas.microsoft.com/office/drawing/2016/5/14/chartex" xmlns:mc="http://schemas.openxmlformats.org/markup-compatibility/2006" xmlns:aink="http://schemas.microsoft.com/office/drawing/2016/ink" xmlns:am3d="http://schemas.microsoft.com/office/drawing/2017/model3d" xmlns:o="urn:schemas-microsoft-com:office:office" xmlns:r="http://schemas.openxmlformats.org/officeDocument/2006/relationships" xmlns:m="http://schemas.openxmlformats.org/officeDocument/2006/math" xmlns:v="urn:schemas-microsoft-com:vml" xmlns:wp14="http://schemas.microsoft.com/office/word/2010/wordprocessingDrawing" xmlns:wp="http://schemas.openxmlformats.org/drawingml/2006/wordprocessingDrawing" xmlns:w10="urn:schemas-microsoft-com:office:word" xmlns:w="http://schemas.openxmlformats.org/wordprocessingml/2006/main" xmlns:w14="http://schemas.microsoft.com/office/word/2010/wordml" xmlns:w15="http://schemas.microsoft.com/office/word/2012/wordml" xmlns:w16cex="http://schemas.microsoft.com/office/word/2018/wordml/cex" xmlns:w16cid="http://schemas.microsoft.com/office/word/2016/wordml/cid" xmlns:w16="http://schemas.microsoft.com/office/word/2018/wordml" xmlns:w16sdtdh="http://schemas.microsoft.com/office/word/2020/wordml/sdtdatahash" xmlns:w16se="http://schemas.microsoft.com/office/word/2015/wordml/symex" xmlns:wpg="http://schemas.microsoft.com/office/word/2010/wordprocessingGroup" xmlns:wpi="http://schemas.microsoft.com/office/word/2010/wordprocessingInk" xmlns:wne="http://schemas.microsoft.com/office/word/2006/wordml" xmlns:wps="http://schemas.microsoft.com/office/word/2010/wordprocessingShape" mc:Ignorable="w14 w15 w16se w16cid w16 w16cex w16sdtdh wp14">
   <w:endnote w:type="separator" w:id="-1">
     <w:p>
       <w:pPr>
@@ -2648,7 +1880,7 @@
 </file>
 
 <file path=word/footnotes.xml><?xml version="1.0" encoding="utf-8"?>
-<w:footnotes xmlns:wpc="http://schemas.microsoft.com/office/word/2010/wordprocessingCanvas" xmlns:mc="http://schemas.openxmlformats.org/markup-compatibility/2006" xmlns:o="urn:schemas-microsoft-com:office:office" xmlns:r="http://schemas.openxmlformats.org/officeDocument/2006/relationships" xmlns:m="http://schemas.openxmlformats.org/officeDocument/2006/math" xmlns:v="urn:schemas-microsoft-com:vml" xmlns:wp14="http://schemas.microsoft.com/office/word/2010/wordprocessingDrawing" xmlns:wp="http://schemas.openxmlformats.org/drawingml/2006/wordprocessingDrawing" xmlns:w10="urn:schemas-microsoft-com:office:word" xmlns:w="http://schemas.openxmlformats.org/wordprocessingml/2006/main" xmlns:w14="http://schemas.microsoft.com/office/word/2010/wordml" xmlns:wpg="http://schemas.microsoft.com/office/word/2010/wordprocessingGroup" xmlns:wpi="http://schemas.microsoft.com/office/word/2010/wordprocessingInk" xmlns:wne="http://schemas.microsoft.com/office/word/2006/wordml" xmlns:wps="http://schemas.microsoft.com/office/word/2010/wordprocessingShape" mc:Ignorable="w14 wp14">
+<w:footnotes xmlns:wpc="http://schemas.microsoft.com/office/word/2010/wordprocessingCanvas" xmlns:cx="http://schemas.microsoft.com/office/drawing/2014/chartex" xmlns:cx1="http://schemas.microsoft.com/office/drawing/2015/9/8/chartex" xmlns:cx2="http://schemas.microsoft.com/office/drawing/2015/10/21/chartex" xmlns:cx3="http://schemas.microsoft.com/office/drawing/2016/5/9/chartex" xmlns:cx4="http://schemas.microsoft.com/office/drawing/2016/5/10/chartex" xmlns:cx5="http://schemas.microsoft.com/office/drawing/2016/5/11/chartex" xmlns:cx6="http://schemas.microsoft.com/office/drawing/2016/5/12/chartex" xmlns:cx7="http://schemas.microsoft.com/office/drawing/2016/5/13/chartex" xmlns:cx8="http://schemas.microsoft.com/office/drawing/2016/5/14/chartex" xmlns:mc="http://schemas.openxmlformats.org/markup-compatibility/2006" xmlns:aink="http://schemas.microsoft.com/office/drawing/2016/ink" xmlns:am3d="http://schemas.microsoft.com/office/drawing/2017/model3d" xmlns:o="urn:schemas-microsoft-com:office:office" xmlns:r="http://schemas.openxmlformats.org/officeDocument/2006/relationships" xmlns:m="http://schemas.openxmlformats.org/officeDocument/2006/math" xmlns:v="urn:schemas-microsoft-com:vml" xmlns:wp14="http://schemas.microsoft.com/office/word/2010/wordprocessingDrawing" xmlns:wp="http://schemas.openxmlformats.org/drawingml/2006/wordprocessingDrawing" xmlns:w10="urn:schemas-microsoft-com:office:word" xmlns:w="http://schemas.openxmlformats.org/wordprocessingml/2006/main" xmlns:w14="http://schemas.microsoft.com/office/word/2010/wordml" xmlns:w15="http://schemas.microsoft.com/office/word/2012/wordml" xmlns:w16cex="http://schemas.microsoft.com/office/word/2018/wordml/cex" xmlns:w16cid="http://schemas.microsoft.com/office/word/2016/wordml/cid" xmlns:w16="http://schemas.microsoft.com/office/word/2018/wordml" xmlns:w16sdtdh="http://schemas.microsoft.com/office/word/2020/wordml/sdtdatahash" xmlns:w16se="http://schemas.microsoft.com/office/word/2015/wordml/symex" xmlns:wpg="http://schemas.microsoft.com/office/word/2010/wordprocessingGroup" xmlns:wpi="http://schemas.microsoft.com/office/word/2010/wordprocessingInk" xmlns:wne="http://schemas.microsoft.com/office/word/2006/wordml" xmlns:wps="http://schemas.microsoft.com/office/word/2010/wordprocessingShape" mc:Ignorable="w14 w15 w16se w16cid w16 w16cex w16sdtdh wp14">
   <w:footnote w:type="separator" w:id="-1">
     <w:p>
       <w:pPr>
@@ -2677,7 +1909,7 @@
 </file>
 
 <file path=word/styles.xml><?xml version="1.0" encoding="utf-8"?>
-<w:styles xmlns:mc="http://schemas.openxmlformats.org/markup-compatibility/2006" xmlns:r="http://schemas.openxmlformats.org/officeDocument/2006/relationships" xmlns:w="http://schemas.openxmlformats.org/wordprocessingml/2006/main" xmlns:w14="http://schemas.microsoft.com/office/word/2010/wordml" mc:Ignorable="w14">
+<w:styles xmlns:mc="http://schemas.openxmlformats.org/markup-compatibility/2006" xmlns:r="http://schemas.openxmlformats.org/officeDocument/2006/relationships" xmlns:w="http://schemas.openxmlformats.org/wordprocessingml/2006/main" xmlns:w14="http://schemas.microsoft.com/office/word/2010/wordml" xmlns:w15="http://schemas.microsoft.com/office/word/2012/wordml" xmlns:w16cex="http://schemas.microsoft.com/office/word/2018/wordml/cex" xmlns:w16cid="http://schemas.microsoft.com/office/word/2016/wordml/cid" xmlns:w16="http://schemas.microsoft.com/office/word/2018/wordml" xmlns:w16sdtdh="http://schemas.microsoft.com/office/word/2020/wordml/sdtdatahash" xmlns:w16se="http://schemas.microsoft.com/office/word/2015/wordml/symex" mc:Ignorable="w14 w15 w16se w16cid w16 w16cex w16sdtdh">
   <w:docDefaults>
     <w:rPrDefault>
       <w:rPr>
@@ -2689,150 +1921,385 @@
     </w:rPrDefault>
     <w:pPrDefault/>
   </w:docDefaults>
-  <w:latentStyles w:defLockedState="0" w:defUIPriority="99" w:defSemiHidden="1" w:defUnhideWhenUsed="1" w:defQFormat="0" w:count="267">
-    <w:lsdException w:name="Normal" w:semiHidden="0" w:uiPriority="0" w:unhideWhenUsed="0" w:qFormat="1"/>
-    <w:lsdException w:name="heading 1" w:semiHidden="0" w:uiPriority="9" w:unhideWhenUsed="0" w:qFormat="1"/>
-    <w:lsdException w:name="heading 2" w:uiPriority="9" w:qFormat="1"/>
-    <w:lsdException w:name="heading 3" w:uiPriority="9" w:qFormat="1"/>
-    <w:lsdException w:name="heading 4" w:uiPriority="9" w:qFormat="1"/>
-    <w:lsdException w:name="heading 5" w:uiPriority="9" w:qFormat="1"/>
-    <w:lsdException w:name="heading 6" w:uiPriority="9" w:qFormat="1"/>
-    <w:lsdException w:name="heading 7" w:uiPriority="9" w:qFormat="1"/>
-    <w:lsdException w:name="heading 8" w:uiPriority="9" w:qFormat="1"/>
-    <w:lsdException w:name="heading 9" w:uiPriority="9" w:qFormat="1"/>
-    <w:lsdException w:name="toc 1" w:uiPriority="39"/>
-    <w:lsdException w:name="toc 2" w:uiPriority="39"/>
-    <w:lsdException w:name="toc 3" w:uiPriority="39"/>
-    <w:lsdException w:name="toc 4" w:uiPriority="39"/>
-    <w:lsdException w:name="toc 5" w:uiPriority="39"/>
-    <w:lsdException w:name="toc 6" w:uiPriority="39"/>
-    <w:lsdException w:name="toc 7" w:uiPriority="39"/>
-    <w:lsdException w:name="toc 8" w:uiPriority="39"/>
-    <w:lsdException w:name="toc 9" w:uiPriority="39"/>
-    <w:lsdException w:name="caption" w:uiPriority="35" w:qFormat="1"/>
-    <w:lsdException w:name="Title" w:semiHidden="0" w:uiPriority="10" w:unhideWhenUsed="0" w:qFormat="1"/>
-    <w:lsdException w:name="Default Paragraph Font" w:uiPriority="1"/>
-    <w:lsdException w:name="Subtitle" w:semiHidden="0" w:uiPriority="11" w:unhideWhenUsed="0" w:qFormat="1"/>
-    <w:lsdException w:name="Strong" w:semiHidden="0" w:uiPriority="22" w:unhideWhenUsed="0" w:qFormat="1"/>
-    <w:lsdException w:name="Emphasis" w:semiHidden="0" w:uiPriority="20" w:unhideWhenUsed="0" w:qFormat="1"/>
-    <w:lsdException w:name="Normal Table" w:semiHidden="0" w:unhideWhenUsed="0"/>
-    <w:lsdException w:name="Table Subtle 1" w:semiHidden="0" w:unhideWhenUsed="0"/>
-    <w:lsdException w:name="Table Web 2" w:semiHidden="0" w:unhideWhenUsed="0"/>
-    <w:lsdException w:name="Table Web 3" w:semiHidden="0" w:unhideWhenUsed="0"/>
-    <w:lsdException w:name="Table Grid" w:semiHidden="0" w:uiPriority="39" w:unhideWhenUsed="0"/>
-    <w:lsdException w:name="Placeholder Text" w:unhideWhenUsed="0"/>
-    <w:lsdException w:name="No Spacing" w:semiHidden="0" w:uiPriority="1" w:unhideWhenUsed="0" w:qFormat="1"/>
-    <w:lsdException w:name="Light Shading" w:semiHidden="0" w:uiPriority="60" w:unhideWhenUsed="0"/>
-    <w:lsdException w:name="Light List" w:semiHidden="0" w:uiPriority="61" w:unhideWhenUsed="0"/>
-    <w:lsdException w:name="Light Grid" w:semiHidden="0" w:uiPriority="62" w:unhideWhenUsed="0"/>
-    <w:lsdException w:name="Medium Shading 1" w:semiHidden="0" w:uiPriority="63" w:unhideWhenUsed="0"/>
-    <w:lsdException w:name="Medium Shading 2" w:semiHidden="0" w:uiPriority="64" w:unhideWhenUsed="0"/>
-    <w:lsdException w:name="Medium List 1" w:semiHidden="0" w:uiPriority="65" w:unhideWhenUsed="0"/>
-    <w:lsdException w:name="Medium List 2" w:semiHidden="0" w:uiPriority="66" w:unhideWhenUsed="0"/>
-    <w:lsdException w:name="Medium Grid 1" w:semiHidden="0" w:uiPriority="67" w:unhideWhenUsed="0"/>
-    <w:lsdException w:name="Medium Grid 2" w:semiHidden="0" w:uiPriority="68" w:unhideWhenUsed="0"/>
-    <w:lsdException w:name="Medium Grid 3" w:semiHidden="0" w:uiPriority="69" w:unhideWhenUsed="0"/>
-    <w:lsdException w:name="Dark List" w:semiHidden="0" w:uiPriority="70" w:unhideWhenUsed="0"/>
-    <w:lsdException w:name="Colorful Shading" w:semiHidden="0" w:uiPriority="71" w:unhideWhenUsed="0"/>
-    <w:lsdException w:name="Colorful List" w:semiHidden="0" w:uiPriority="72" w:unhideWhenUsed="0"/>
-    <w:lsdException w:name="Colorful Grid" w:semiHidden="0" w:uiPriority="73" w:unhideWhenUsed="0"/>
-    <w:lsdException w:name="Light Shading Accent 1" w:semiHidden="0" w:uiPriority="60" w:unhideWhenUsed="0"/>
-    <w:lsdException w:name="Light List Accent 1" w:semiHidden="0" w:uiPriority="61" w:unhideWhenUsed="0"/>
-    <w:lsdException w:name="Light Grid Accent 1" w:semiHidden="0" w:uiPriority="62" w:unhideWhenUsed="0"/>
-    <w:lsdException w:name="Medium Shading 1 Accent 1" w:semiHidden="0" w:uiPriority="63" w:unhideWhenUsed="0"/>
-    <w:lsdException w:name="Medium Shading 2 Accent 1" w:semiHidden="0" w:uiPriority="64" w:unhideWhenUsed="0"/>
-    <w:lsdException w:name="Medium List 1 Accent 1" w:semiHidden="0" w:uiPriority="65" w:unhideWhenUsed="0"/>
-    <w:lsdException w:name="Revision" w:unhideWhenUsed="0"/>
-    <w:lsdException w:name="List Paragraph" w:semiHidden="0" w:uiPriority="34" w:unhideWhenUsed="0" w:qFormat="1"/>
-    <w:lsdException w:name="Quote" w:semiHidden="0" w:uiPriority="29" w:unhideWhenUsed="0" w:qFormat="1"/>
-    <w:lsdException w:name="Intense Quote" w:semiHidden="0" w:uiPriority="30" w:unhideWhenUsed="0" w:qFormat="1"/>
-    <w:lsdException w:name="Medium List 2 Accent 1" w:semiHidden="0" w:uiPriority="66" w:unhideWhenUsed="0"/>
-    <w:lsdException w:name="Medium Grid 1 Accent 1" w:semiHidden="0" w:uiPriority="67" w:unhideWhenUsed="0"/>
-    <w:lsdException w:name="Medium Grid 2 Accent 1" w:semiHidden="0" w:uiPriority="68" w:unhideWhenUsed="0"/>
-    <w:lsdException w:name="Medium Grid 3 Accent 1" w:semiHidden="0" w:uiPriority="69" w:unhideWhenUsed="0"/>
-    <w:lsdException w:name="Dark List Accent 1" w:semiHidden="0" w:uiPriority="70" w:unhideWhenUsed="0"/>
-    <w:lsdException w:name="Colorful Shading Accent 1" w:semiHidden="0" w:uiPriority="71" w:unhideWhenUsed="0"/>
-    <w:lsdException w:name="Colorful List Accent 1" w:semiHidden="0" w:uiPriority="72" w:unhideWhenUsed="0"/>
-    <w:lsdException w:name="Colorful Grid Accent 1" w:semiHidden="0" w:uiPriority="73" w:unhideWhenUsed="0"/>
-    <w:lsdException w:name="Light Shading Accent 2" w:semiHidden="0" w:uiPriority="60" w:unhideWhenUsed="0"/>
-    <w:lsdException w:name="Light List Accent 2" w:semiHidden="0" w:uiPriority="61" w:unhideWhenUsed="0"/>
-    <w:lsdException w:name="Light Grid Accent 2" w:semiHidden="0" w:uiPriority="62" w:unhideWhenUsed="0"/>
-    <w:lsdException w:name="Medium Shading 1 Accent 2" w:semiHidden="0" w:uiPriority="63" w:unhideWhenUsed="0"/>
-    <w:lsdException w:name="Medium Shading 2 Accent 2" w:semiHidden="0" w:uiPriority="64" w:unhideWhenUsed="0"/>
-    <w:lsdException w:name="Medium List 1 Accent 2" w:semiHidden="0" w:uiPriority="65" w:unhideWhenUsed="0"/>
-    <w:lsdException w:name="Medium List 2 Accent 2" w:semiHidden="0" w:uiPriority="66" w:unhideWhenUsed="0"/>
-    <w:lsdException w:name="Medium Grid 1 Accent 2" w:semiHidden="0" w:uiPriority="67" w:unhideWhenUsed="0"/>
-    <w:lsdException w:name="Medium Grid 2 Accent 2" w:semiHidden="0" w:uiPriority="68" w:unhideWhenUsed="0"/>
-    <w:lsdException w:name="Medium Grid 3 Accent 2" w:semiHidden="0" w:uiPriority="69" w:unhideWhenUsed="0"/>
-    <w:lsdException w:name="Dark List Accent 2" w:semiHidden="0" w:uiPriority="70" w:unhideWhenUsed="0"/>
-    <w:lsdException w:name="Colorful Shading Accent 2" w:semiHidden="0" w:uiPriority="71" w:unhideWhenUsed="0"/>
-    <w:lsdException w:name="Colorful List Accent 2" w:semiHidden="0" w:uiPriority="72" w:unhideWhenUsed="0"/>
-    <w:lsdException w:name="Colorful Grid Accent 2" w:semiHidden="0" w:uiPriority="73" w:unhideWhenUsed="0"/>
-    <w:lsdException w:name="Light Shading Accent 3" w:semiHidden="0" w:uiPriority="60" w:unhideWhenUsed="0"/>
-    <w:lsdException w:name="Light List Accent 3" w:semiHidden="0" w:uiPriority="61" w:unhideWhenUsed="0"/>
-    <w:lsdException w:name="Light Grid Accent 3" w:semiHidden="0" w:uiPriority="62" w:unhideWhenUsed="0"/>
-    <w:lsdException w:name="Medium Shading 1 Accent 3" w:semiHidden="0" w:uiPriority="63" w:unhideWhenUsed="0"/>
-    <w:lsdException w:name="Medium Shading 2 Accent 3" w:semiHidden="0" w:uiPriority="64" w:unhideWhenUsed="0"/>
-    <w:lsdException w:name="Medium List 1 Accent 3" w:semiHidden="0" w:uiPriority="65" w:unhideWhenUsed="0"/>
-    <w:lsdException w:name="Medium List 2 Accent 3" w:semiHidden="0" w:uiPriority="66" w:unhideWhenUsed="0"/>
-    <w:lsdException w:name="Medium Grid 1 Accent 3" w:semiHidden="0" w:uiPriority="67" w:unhideWhenUsed="0"/>
-    <w:lsdException w:name="Medium Grid 2 Accent 3" w:semiHidden="0" w:uiPriority="68" w:unhideWhenUsed="0"/>
-    <w:lsdException w:name="Medium Grid 3 Accent 3" w:semiHidden="0" w:uiPriority="69" w:unhideWhenUsed="0"/>
-    <w:lsdException w:name="Dark List Accent 3" w:semiHidden="0" w:uiPriority="70" w:unhideWhenUsed="0"/>
-    <w:lsdException w:name="Colorful Shading Accent 3" w:semiHidden="0" w:uiPriority="71" w:unhideWhenUsed="0"/>
-    <w:lsdException w:name="Colorful List Accent 3" w:semiHidden="0" w:uiPriority="72" w:unhideWhenUsed="0"/>
-    <w:lsdException w:name="Colorful Grid Accent 3" w:semiHidden="0" w:uiPriority="73" w:unhideWhenUsed="0"/>
-    <w:lsdException w:name="Light Shading Accent 4" w:semiHidden="0" w:uiPriority="60" w:unhideWhenUsed="0"/>
-    <w:lsdException w:name="Light List Accent 4" w:semiHidden="0" w:uiPriority="61" w:unhideWhenUsed="0"/>
-    <w:lsdException w:name="Light Grid Accent 4" w:semiHidden="0" w:uiPriority="62" w:unhideWhenUsed="0"/>
-    <w:lsdException w:name="Medium Shading 1 Accent 4" w:semiHidden="0" w:uiPriority="63" w:unhideWhenUsed="0"/>
-    <w:lsdException w:name="Medium Shading 2 Accent 4" w:semiHidden="0" w:uiPriority="64" w:unhideWhenUsed="0"/>
-    <w:lsdException w:name="Medium List 1 Accent 4" w:semiHidden="0" w:uiPriority="65" w:unhideWhenUsed="0"/>
-    <w:lsdException w:name="Medium List 2 Accent 4" w:semiHidden="0" w:uiPriority="66" w:unhideWhenUsed="0"/>
-    <w:lsdException w:name="Medium Grid 1 Accent 4" w:semiHidden="0" w:uiPriority="67" w:unhideWhenUsed="0"/>
-    <w:lsdException w:name="Medium Grid 2 Accent 4" w:semiHidden="0" w:uiPriority="68" w:unhideWhenUsed="0"/>
-    <w:lsdException w:name="Medium Grid 3 Accent 4" w:semiHidden="0" w:uiPriority="69" w:unhideWhenUsed="0"/>
-    <w:lsdException w:name="Dark List Accent 4" w:semiHidden="0" w:uiPriority="70" w:unhideWhenUsed="0"/>
-    <w:lsdException w:name="Colorful Shading Accent 4" w:semiHidden="0" w:uiPriority="71" w:unhideWhenUsed="0"/>
-    <w:lsdException w:name="Colorful List Accent 4" w:semiHidden="0" w:uiPriority="72" w:unhideWhenUsed="0"/>
-    <w:lsdException w:name="Colorful Grid Accent 4" w:semiHidden="0" w:uiPriority="73" w:unhideWhenUsed="0"/>
-    <w:lsdException w:name="Light Shading Accent 5" w:semiHidden="0" w:uiPriority="60" w:unhideWhenUsed="0"/>
-    <w:lsdException w:name="Light List Accent 5" w:semiHidden="0" w:uiPriority="61" w:unhideWhenUsed="0"/>
-    <w:lsdException w:name="Light Grid Accent 5" w:semiHidden="0" w:uiPriority="62" w:unhideWhenUsed="0"/>
-    <w:lsdException w:name="Medium Shading 1 Accent 5" w:semiHidden="0" w:uiPriority="63" w:unhideWhenUsed="0"/>
-    <w:lsdException w:name="Medium Shading 2 Accent 5" w:semiHidden="0" w:uiPriority="64" w:unhideWhenUsed="0"/>
-    <w:lsdException w:name="Medium List 1 Accent 5" w:semiHidden="0" w:uiPriority="65" w:unhideWhenUsed="0"/>
-    <w:lsdException w:name="Medium List 2 Accent 5" w:semiHidden="0" w:uiPriority="66" w:unhideWhenUsed="0"/>
-    <w:lsdException w:name="Medium Grid 1 Accent 5" w:semiHidden="0" w:uiPriority="67" w:unhideWhenUsed="0"/>
-    <w:lsdException w:name="Medium Grid 2 Accent 5" w:semiHidden="0" w:uiPriority="68" w:unhideWhenUsed="0"/>
-    <w:lsdException w:name="Medium Grid 3 Accent 5" w:semiHidden="0" w:uiPriority="69" w:unhideWhenUsed="0"/>
-    <w:lsdException w:name="Dark List Accent 5" w:semiHidden="0" w:uiPriority="70" w:unhideWhenUsed="0"/>
-    <w:lsdException w:name="Colorful Shading Accent 5" w:semiHidden="0" w:uiPriority="71" w:unhideWhenUsed="0"/>
-    <w:lsdException w:name="Colorful List Accent 5" w:semiHidden="0" w:uiPriority="72" w:unhideWhenUsed="0"/>
-    <w:lsdException w:name="Colorful Grid Accent 5" w:semiHidden="0" w:uiPriority="73" w:unhideWhenUsed="0"/>
-    <w:lsdException w:name="Light Shading Accent 6" w:semiHidden="0" w:uiPriority="60" w:unhideWhenUsed="0"/>
-    <w:lsdException w:name="Light List Accent 6" w:semiHidden="0" w:uiPriority="61" w:unhideWhenUsed="0"/>
-    <w:lsdException w:name="Light Grid Accent 6" w:semiHidden="0" w:uiPriority="62" w:unhideWhenUsed="0"/>
-    <w:lsdException w:name="Medium Shading 1 Accent 6" w:semiHidden="0" w:uiPriority="63" w:unhideWhenUsed="0"/>
-    <w:lsdException w:name="Medium Shading 2 Accent 6" w:semiHidden="0" w:uiPriority="64" w:unhideWhenUsed="0"/>
-    <w:lsdException w:name="Medium List 1 Accent 6" w:semiHidden="0" w:uiPriority="65" w:unhideWhenUsed="0"/>
-    <w:lsdException w:name="Medium List 2 Accent 6" w:semiHidden="0" w:uiPriority="66" w:unhideWhenUsed="0"/>
-    <w:lsdException w:name="Medium Grid 1 Accent 6" w:semiHidden="0" w:uiPriority="67" w:unhideWhenUsed="0"/>
-    <w:lsdException w:name="Medium Grid 2 Accent 6" w:semiHidden="0" w:uiPriority="68" w:unhideWhenUsed="0"/>
-    <w:lsdException w:name="Medium Grid 3 Accent 6" w:semiHidden="0" w:uiPriority="69" w:unhideWhenUsed="0"/>
-    <w:lsdException w:name="Dark List Accent 6" w:semiHidden="0" w:uiPriority="70" w:unhideWhenUsed="0"/>
-    <w:lsdException w:name="Colorful Shading Accent 6" w:semiHidden="0" w:uiPriority="71" w:unhideWhenUsed="0"/>
-    <w:lsdException w:name="Colorful List Accent 6" w:semiHidden="0" w:uiPriority="72" w:unhideWhenUsed="0"/>
-    <w:lsdException w:name="Colorful Grid Accent 6" w:semiHidden="0" w:uiPriority="73" w:unhideWhenUsed="0"/>
-    <w:lsdException w:name="Subtle Emphasis" w:semiHidden="0" w:uiPriority="19" w:unhideWhenUsed="0" w:qFormat="1"/>
-    <w:lsdException w:name="Intense Emphasis" w:semiHidden="0" w:uiPriority="21" w:unhideWhenUsed="0" w:qFormat="1"/>
-    <w:lsdException w:name="Subtle Reference" w:semiHidden="0" w:uiPriority="31" w:unhideWhenUsed="0" w:qFormat="1"/>
-    <w:lsdException w:name="Intense Reference" w:semiHidden="0" w:uiPriority="32" w:unhideWhenUsed="0" w:qFormat="1"/>
-    <w:lsdException w:name="Book Title" w:semiHidden="0" w:uiPriority="33" w:unhideWhenUsed="0" w:qFormat="1"/>
-    <w:lsdException w:name="Bibliography" w:uiPriority="37"/>
-    <w:lsdException w:name="TOC Heading" w:uiPriority="39" w:qFormat="1"/>
+  <w:latentStyles w:defLockedState="0" w:defUIPriority="99" w:defSemiHidden="0" w:defUnhideWhenUsed="0" w:defQFormat="0" w:count="376">
+    <w:lsdException w:name="Normal" w:uiPriority="0" w:qFormat="1"/>
+    <w:lsdException w:name="heading 1" w:uiPriority="9" w:qFormat="1"/>
+    <w:lsdException w:name="heading 2" w:semiHidden="1" w:uiPriority="9" w:unhideWhenUsed="1" w:qFormat="1"/>
+    <w:lsdException w:name="heading 3" w:semiHidden="1" w:uiPriority="9" w:unhideWhenUsed="1" w:qFormat="1"/>
+    <w:lsdException w:name="heading 4" w:semiHidden="1" w:uiPriority="9" w:unhideWhenUsed="1" w:qFormat="1"/>
+    <w:lsdException w:name="heading 5" w:semiHidden="1" w:uiPriority="9" w:unhideWhenUsed="1" w:qFormat="1"/>
+    <w:lsdException w:name="heading 6" w:semiHidden="1" w:uiPriority="9" w:unhideWhenUsed="1" w:qFormat="1"/>
+    <w:lsdException w:name="heading 7" w:semiHidden="1" w:uiPriority="9" w:unhideWhenUsed="1" w:qFormat="1"/>
+    <w:lsdException w:name="heading 8" w:semiHidden="1" w:uiPriority="9" w:unhideWhenUsed="1" w:qFormat="1"/>
+    <w:lsdException w:name="heading 9" w:semiHidden="1" w:uiPriority="9" w:unhideWhenUsed="1" w:qFormat="1"/>
+    <w:lsdException w:name="index 1" w:semiHidden="1" w:unhideWhenUsed="1"/>
+    <w:lsdException w:name="index 2" w:semiHidden="1" w:unhideWhenUsed="1"/>
+    <w:lsdException w:name="index 3" w:semiHidden="1" w:unhideWhenUsed="1"/>
+    <w:lsdException w:name="index 4" w:semiHidden="1" w:unhideWhenUsed="1"/>
+    <w:lsdException w:name="index 5" w:semiHidden="1" w:unhideWhenUsed="1"/>
+    <w:lsdException w:name="index 6" w:semiHidden="1" w:unhideWhenUsed="1"/>
+    <w:lsdException w:name="index 7" w:semiHidden="1" w:unhideWhenUsed="1"/>
+    <w:lsdException w:name="index 8" w:semiHidden="1" w:unhideWhenUsed="1"/>
+    <w:lsdException w:name="index 9" w:semiHidden="1" w:unhideWhenUsed="1"/>
+    <w:lsdException w:name="toc 1" w:semiHidden="1" w:uiPriority="39" w:unhideWhenUsed="1"/>
+    <w:lsdException w:name="toc 2" w:semiHidden="1" w:uiPriority="39" w:unhideWhenUsed="1"/>
+    <w:lsdException w:name="toc 3" w:semiHidden="1" w:uiPriority="39" w:unhideWhenUsed="1"/>
+    <w:lsdException w:name="toc 4" w:semiHidden="1" w:uiPriority="39" w:unhideWhenUsed="1"/>
+    <w:lsdException w:name="toc 5" w:semiHidden="1" w:uiPriority="39" w:unhideWhenUsed="1"/>
+    <w:lsdException w:name="toc 6" w:semiHidden="1" w:uiPriority="39" w:unhideWhenUsed="1"/>
+    <w:lsdException w:name="toc 7" w:semiHidden="1" w:uiPriority="39" w:unhideWhenUsed="1"/>
+    <w:lsdException w:name="toc 8" w:semiHidden="1" w:uiPriority="39" w:unhideWhenUsed="1"/>
+    <w:lsdException w:name="toc 9" w:semiHidden="1" w:uiPriority="39" w:unhideWhenUsed="1"/>
+    <w:lsdException w:name="Normal Indent" w:semiHidden="1" w:unhideWhenUsed="1"/>
+    <w:lsdException w:name="footnote text" w:semiHidden="1" w:unhideWhenUsed="1"/>
+    <w:lsdException w:name="annotation text" w:semiHidden="1" w:unhideWhenUsed="1"/>
+    <w:lsdException w:name="header" w:semiHidden="1" w:unhideWhenUsed="1"/>
+    <w:lsdException w:name="footer" w:semiHidden="1" w:unhideWhenUsed="1"/>
+    <w:lsdException w:name="index heading" w:semiHidden="1" w:unhideWhenUsed="1"/>
+    <w:lsdException w:name="caption" w:semiHidden="1" w:uiPriority="35" w:unhideWhenUsed="1" w:qFormat="1"/>
+    <w:lsdException w:name="table of figures" w:semiHidden="1" w:unhideWhenUsed="1"/>
+    <w:lsdException w:name="envelope address" w:semiHidden="1" w:unhideWhenUsed="1"/>
+    <w:lsdException w:name="envelope return" w:semiHidden="1" w:unhideWhenUsed="1"/>
+    <w:lsdException w:name="footnote reference" w:semiHidden="1" w:unhideWhenUsed="1"/>
+    <w:lsdException w:name="annotation reference" w:semiHidden="1" w:unhideWhenUsed="1"/>
+    <w:lsdException w:name="line number" w:semiHidden="1" w:unhideWhenUsed="1"/>
+    <w:lsdException w:name="page number" w:semiHidden="1" w:unhideWhenUsed="1"/>
+    <w:lsdException w:name="endnote reference" w:semiHidden="1" w:unhideWhenUsed="1"/>
+    <w:lsdException w:name="endnote text" w:semiHidden="1" w:unhideWhenUsed="1"/>
+    <w:lsdException w:name="table of authorities" w:semiHidden="1" w:unhideWhenUsed="1"/>
+    <w:lsdException w:name="macro" w:semiHidden="1" w:unhideWhenUsed="1"/>
+    <w:lsdException w:name="toa heading" w:semiHidden="1" w:unhideWhenUsed="1"/>
+    <w:lsdException w:name="List" w:semiHidden="1" w:unhideWhenUsed="1"/>
+    <w:lsdException w:name="List Bullet" w:semiHidden="1" w:unhideWhenUsed="1"/>
+    <w:lsdException w:name="List Number" w:semiHidden="1" w:unhideWhenUsed="1"/>
+    <w:lsdException w:name="List 2" w:semiHidden="1" w:unhideWhenUsed="1"/>
+    <w:lsdException w:name="List 3" w:semiHidden="1" w:unhideWhenUsed="1"/>
+    <w:lsdException w:name="List 4" w:semiHidden="1" w:unhideWhenUsed="1"/>
+    <w:lsdException w:name="List 5" w:semiHidden="1" w:unhideWhenUsed="1"/>
+    <w:lsdException w:name="List Bullet 2" w:semiHidden="1" w:unhideWhenUsed="1"/>
+    <w:lsdException w:name="List Bullet 3" w:semiHidden="1" w:unhideWhenUsed="1"/>
+    <w:lsdException w:name="List Bullet 4" w:semiHidden="1" w:unhideWhenUsed="1"/>
+    <w:lsdException w:name="List Bullet 5" w:semiHidden="1" w:unhideWhenUsed="1"/>
+    <w:lsdException w:name="List Number 2" w:semiHidden="1" w:unhideWhenUsed="1"/>
+    <w:lsdException w:name="List Number 3" w:semiHidden="1" w:unhideWhenUsed="1"/>
+    <w:lsdException w:name="List Number 4" w:semiHidden="1" w:unhideWhenUsed="1"/>
+    <w:lsdException w:name="List Number 5" w:semiHidden="1" w:unhideWhenUsed="1"/>
+    <w:lsdException w:name="Title" w:uiPriority="10" w:qFormat="1"/>
+    <w:lsdException w:name="Closing" w:semiHidden="1" w:unhideWhenUsed="1"/>
+    <w:lsdException w:name="Signature" w:semiHidden="1" w:unhideWhenUsed="1"/>
+    <w:lsdException w:name="Default Paragraph Font" w:semiHidden="1" w:uiPriority="1" w:unhideWhenUsed="1"/>
+    <w:lsdException w:name="Body Text" w:semiHidden="1" w:unhideWhenUsed="1"/>
+    <w:lsdException w:name="Body Text Indent" w:semiHidden="1" w:unhideWhenUsed="1"/>
+    <w:lsdException w:name="List Continue" w:semiHidden="1" w:unhideWhenUsed="1"/>
+    <w:lsdException w:name="List Continue 2" w:semiHidden="1" w:unhideWhenUsed="1"/>
+    <w:lsdException w:name="List Continue 3" w:semiHidden="1" w:unhideWhenUsed="1"/>
+    <w:lsdException w:name="List Continue 4" w:semiHidden="1" w:unhideWhenUsed="1"/>
+    <w:lsdException w:name="List Continue 5" w:semiHidden="1" w:unhideWhenUsed="1"/>
+    <w:lsdException w:name="Message Header" w:semiHidden="1" w:unhideWhenUsed="1"/>
+    <w:lsdException w:name="Subtitle" w:uiPriority="11" w:qFormat="1"/>
+    <w:lsdException w:name="Salutation" w:semiHidden="1" w:unhideWhenUsed="1"/>
+    <w:lsdException w:name="Date" w:semiHidden="1" w:unhideWhenUsed="1"/>
+    <w:lsdException w:name="Body Text First Indent" w:semiHidden="1" w:unhideWhenUsed="1"/>
+    <w:lsdException w:name="Body Text First Indent 2" w:semiHidden="1" w:unhideWhenUsed="1"/>
+    <w:lsdException w:name="Note Heading" w:semiHidden="1" w:unhideWhenUsed="1"/>
+    <w:lsdException w:name="Body Text 2" w:semiHidden="1" w:unhideWhenUsed="1"/>
+    <w:lsdException w:name="Body Text 3" w:semiHidden="1" w:unhideWhenUsed="1"/>
+    <w:lsdException w:name="Body Text Indent 2" w:semiHidden="1" w:unhideWhenUsed="1"/>
+    <w:lsdException w:name="Body Text Indent 3" w:semiHidden="1" w:unhideWhenUsed="1"/>
+    <w:lsdException w:name="Block Text" w:semiHidden="1" w:unhideWhenUsed="1"/>
+    <w:lsdException w:name="Hyperlink" w:semiHidden="1" w:unhideWhenUsed="1"/>
+    <w:lsdException w:name="FollowedHyperlink" w:semiHidden="1" w:unhideWhenUsed="1"/>
+    <w:lsdException w:name="Strong" w:uiPriority="22" w:qFormat="1"/>
+    <w:lsdException w:name="Emphasis" w:uiPriority="20" w:qFormat="1"/>
+    <w:lsdException w:name="Document Map" w:semiHidden="1" w:unhideWhenUsed="1"/>
+    <w:lsdException w:name="Plain Text" w:semiHidden="1" w:unhideWhenUsed="1"/>
+    <w:lsdException w:name="E-mail Signature" w:semiHidden="1" w:unhideWhenUsed="1"/>
+    <w:lsdException w:name="HTML Top of Form" w:semiHidden="1" w:unhideWhenUsed="1"/>
+    <w:lsdException w:name="HTML Bottom of Form" w:semiHidden="1" w:unhideWhenUsed="1"/>
+    <w:lsdException w:name="Normal (Web)" w:semiHidden="1" w:unhideWhenUsed="1"/>
+    <w:lsdException w:name="HTML Acronym" w:semiHidden="1" w:unhideWhenUsed="1"/>
+    <w:lsdException w:name="HTML Address" w:semiHidden="1" w:unhideWhenUsed="1"/>
+    <w:lsdException w:name="HTML Cite" w:semiHidden="1" w:unhideWhenUsed="1"/>
+    <w:lsdException w:name="HTML Code" w:semiHidden="1" w:unhideWhenUsed="1"/>
+    <w:lsdException w:name="HTML Definition" w:semiHidden="1" w:unhideWhenUsed="1"/>
+    <w:lsdException w:name="HTML Keyboard" w:semiHidden="1" w:unhideWhenUsed="1"/>
+    <w:lsdException w:name="HTML Preformatted" w:semiHidden="1" w:unhideWhenUsed="1"/>
+    <w:lsdException w:name="HTML Sample" w:semiHidden="1" w:unhideWhenUsed="1"/>
+    <w:lsdException w:name="HTML Typewriter" w:semiHidden="1" w:unhideWhenUsed="1"/>
+    <w:lsdException w:name="HTML Variable" w:semiHidden="1" w:unhideWhenUsed="1"/>
+    <w:lsdException w:name="Normal Table" w:semiHidden="1" w:unhideWhenUsed="1"/>
+    <w:lsdException w:name="annotation subject" w:semiHidden="1" w:unhideWhenUsed="1"/>
+    <w:lsdException w:name="No List" w:semiHidden="1" w:unhideWhenUsed="1"/>
+    <w:lsdException w:name="Outline List 1" w:semiHidden="1" w:unhideWhenUsed="1"/>
+    <w:lsdException w:name="Outline List 2" w:semiHidden="1" w:unhideWhenUsed="1"/>
+    <w:lsdException w:name="Outline List 3" w:semiHidden="1" w:unhideWhenUsed="1"/>
+    <w:lsdException w:name="Table Simple 1" w:semiHidden="1" w:unhideWhenUsed="1"/>
+    <w:lsdException w:name="Table Simple 2" w:semiHidden="1" w:unhideWhenUsed="1"/>
+    <w:lsdException w:name="Table Simple 3" w:semiHidden="1" w:unhideWhenUsed="1"/>
+    <w:lsdException w:name="Table Classic 1" w:semiHidden="1" w:unhideWhenUsed="1"/>
+    <w:lsdException w:name="Table Classic 2" w:semiHidden="1" w:unhideWhenUsed="1"/>
+    <w:lsdException w:name="Table Classic 3" w:semiHidden="1" w:unhideWhenUsed="1"/>
+    <w:lsdException w:name="Table Classic 4" w:semiHidden="1" w:unhideWhenUsed="1"/>
+    <w:lsdException w:name="Table Colorful 1" w:semiHidden="1" w:unhideWhenUsed="1"/>
+    <w:lsdException w:name="Table Colorful 2" w:semiHidden="1" w:unhideWhenUsed="1"/>
+    <w:lsdException w:name="Table Colorful 3" w:semiHidden="1" w:unhideWhenUsed="1"/>
+    <w:lsdException w:name="Table Columns 1" w:semiHidden="1" w:unhideWhenUsed="1"/>
+    <w:lsdException w:name="Table Columns 2" w:semiHidden="1" w:unhideWhenUsed="1"/>
+    <w:lsdException w:name="Table Columns 3" w:semiHidden="1" w:unhideWhenUsed="1"/>
+    <w:lsdException w:name="Table Columns 4" w:semiHidden="1" w:unhideWhenUsed="1"/>
+    <w:lsdException w:name="Table Columns 5" w:semiHidden="1" w:unhideWhenUsed="1"/>
+    <w:lsdException w:name="Table Grid 1" w:semiHidden="1" w:unhideWhenUsed="1"/>
+    <w:lsdException w:name="Table Grid 2" w:semiHidden="1" w:unhideWhenUsed="1"/>
+    <w:lsdException w:name="Table Grid 3" w:semiHidden="1" w:unhideWhenUsed="1"/>
+    <w:lsdException w:name="Table Grid 4" w:semiHidden="1" w:unhideWhenUsed="1"/>
+    <w:lsdException w:name="Table Grid 5" w:semiHidden="1" w:unhideWhenUsed="1"/>
+    <w:lsdException w:name="Table Grid 6" w:semiHidden="1" w:unhideWhenUsed="1"/>
+    <w:lsdException w:name="Table Grid 7" w:semiHidden="1" w:unhideWhenUsed="1"/>
+    <w:lsdException w:name="Table Grid 8" w:semiHidden="1" w:unhideWhenUsed="1"/>
+    <w:lsdException w:name="Table List 1" w:semiHidden="1" w:unhideWhenUsed="1"/>
+    <w:lsdException w:name="Table List 2" w:semiHidden="1" w:unhideWhenUsed="1"/>
+    <w:lsdException w:name="Table List 3" w:semiHidden="1" w:unhideWhenUsed="1"/>
+    <w:lsdException w:name="Table List 4" w:semiHidden="1" w:unhideWhenUsed="1"/>
+    <w:lsdException w:name="Table List 5" w:semiHidden="1" w:unhideWhenUsed="1"/>
+    <w:lsdException w:name="Table List 6" w:semiHidden="1" w:unhideWhenUsed="1"/>
+    <w:lsdException w:name="Table List 7" w:semiHidden="1" w:unhideWhenUsed="1"/>
+    <w:lsdException w:name="Table List 8" w:semiHidden="1" w:unhideWhenUsed="1"/>
+    <w:lsdException w:name="Table 3D effects 1" w:semiHidden="1" w:unhideWhenUsed="1"/>
+    <w:lsdException w:name="Table 3D effects 2" w:semiHidden="1" w:unhideWhenUsed="1"/>
+    <w:lsdException w:name="Table 3D effects 3" w:semiHidden="1" w:unhideWhenUsed="1"/>
+    <w:lsdException w:name="Table Contemporary" w:semiHidden="1" w:unhideWhenUsed="1"/>
+    <w:lsdException w:name="Table Elegant" w:semiHidden="1" w:unhideWhenUsed="1"/>
+    <w:lsdException w:name="Table Professional" w:semiHidden="1" w:unhideWhenUsed="1"/>
+    <w:lsdException w:name="Table Subtle 1" w:semiHidden="1" w:unhideWhenUsed="1"/>
+    <w:lsdException w:name="Table Subtle 2" w:semiHidden="1" w:unhideWhenUsed="1"/>
+    <w:lsdException w:name="Table Web 1" w:semiHidden="1" w:unhideWhenUsed="1"/>
+    <w:lsdException w:name="Table Web 2" w:semiHidden="1" w:unhideWhenUsed="1"/>
+    <w:lsdException w:name="Table Web 3" w:semiHidden="1" w:unhideWhenUsed="1"/>
+    <w:lsdException w:name="Balloon Text" w:semiHidden="1" w:unhideWhenUsed="1"/>
+    <w:lsdException w:name="Table Grid" w:uiPriority="39"/>
+    <w:lsdException w:name="Table Theme" w:semiHidden="1" w:unhideWhenUsed="1"/>
+    <w:lsdException w:name="Placeholder Text" w:semiHidden="1"/>
+    <w:lsdException w:name="No Spacing" w:uiPriority="1" w:qFormat="1"/>
+    <w:lsdException w:name="Light Shading" w:uiPriority="60"/>
+    <w:lsdException w:name="Light List" w:uiPriority="61"/>
+    <w:lsdException w:name="Light Grid" w:uiPriority="62"/>
+    <w:lsdException w:name="Medium Shading 1" w:uiPriority="63"/>
+    <w:lsdException w:name="Medium Shading 2" w:uiPriority="64"/>
+    <w:lsdException w:name="Medium List 1" w:uiPriority="65"/>
+    <w:lsdException w:name="Medium List 2" w:uiPriority="66"/>
+    <w:lsdException w:name="Medium Grid 1" w:uiPriority="67"/>
+    <w:lsdException w:name="Medium Grid 2" w:uiPriority="68"/>
+    <w:lsdException w:name="Medium Grid 3" w:uiPriority="69"/>
+    <w:lsdException w:name="Dark List" w:uiPriority="70"/>
+    <w:lsdException w:name="Colorful Shading" w:uiPriority="71"/>
+    <w:lsdException w:name="Colorful List" w:uiPriority="72"/>
+    <w:lsdException w:name="Colorful Grid" w:uiPriority="73"/>
+    <w:lsdException w:name="Light Shading Accent 1" w:uiPriority="60"/>
+    <w:lsdException w:name="Light List Accent 1" w:uiPriority="61"/>
+    <w:lsdException w:name="Light Grid Accent 1" w:uiPriority="62"/>
+    <w:lsdException w:name="Medium Shading 1 Accent 1" w:uiPriority="63"/>
+    <w:lsdException w:name="Medium Shading 2 Accent 1" w:uiPriority="64"/>
+    <w:lsdException w:name="Medium List 1 Accent 1" w:uiPriority="65"/>
+    <w:lsdException w:name="Revision" w:semiHidden="1"/>
+    <w:lsdException w:name="List Paragraph" w:uiPriority="34" w:qFormat="1"/>
+    <w:lsdException w:name="Quote" w:uiPriority="29" w:qFormat="1"/>
+    <w:lsdException w:name="Intense Quote" w:uiPriority="30" w:qFormat="1"/>
+    <w:lsdException w:name="Medium List 2 Accent 1" w:uiPriority="66"/>
+    <w:lsdException w:name="Medium Grid 1 Accent 1" w:uiPriority="67"/>
+    <w:lsdException w:name="Medium Grid 2 Accent 1" w:uiPriority="68"/>
+    <w:lsdException w:name="Medium Grid 3 Accent 1" w:uiPriority="69"/>
+    <w:lsdException w:name="Dark List Accent 1" w:uiPriority="70"/>
+    <w:lsdException w:name="Colorful Shading Accent 1" w:uiPriority="71"/>
+    <w:lsdException w:name="Colorful List Accent 1" w:uiPriority="72"/>
+    <w:lsdException w:name="Colorful Grid Accent 1" w:uiPriority="73"/>
+    <w:lsdException w:name="Light Shading Accent 2" w:uiPriority="60"/>
+    <w:lsdException w:name="Light List Accent 2" w:uiPriority="61"/>
+    <w:lsdException w:name="Light Grid Accent 2" w:uiPriority="62"/>
+    <w:lsdException w:name="Medium Shading 1 Accent 2" w:uiPriority="63"/>
+    <w:lsdException w:name="Medium Shading 2 Accent 2" w:uiPriority="64"/>
+    <w:lsdException w:name="Medium List 1 Accent 2" w:uiPriority="65"/>
+    <w:lsdException w:name="Medium List 2 Accent 2" w:uiPriority="66"/>
+    <w:lsdException w:name="Medium Grid 1 Accent 2" w:uiPriority="67"/>
+    <w:lsdException w:name="Medium Grid 2 Accent 2" w:uiPriority="68"/>
+    <w:lsdException w:name="Medium Grid 3 Accent 2" w:uiPriority="69"/>
+    <w:lsdException w:name="Dark List Accent 2" w:uiPriority="70"/>
+    <w:lsdException w:name="Colorful Shading Accent 2" w:uiPriority="71"/>
+    <w:lsdException w:name="Colorful List Accent 2" w:uiPriority="72"/>
+    <w:lsdException w:name="Colorful Grid Accent 2" w:uiPriority="73"/>
+    <w:lsdException w:name="Light Shading Accent 3" w:uiPriority="60"/>
+    <w:lsdException w:name="Light List Accent 3" w:uiPriority="61"/>
+    <w:lsdException w:name="Light Grid Accent 3" w:uiPriority="62"/>
+    <w:lsdException w:name="Medium Shading 1 Accent 3" w:uiPriority="63"/>
+    <w:lsdException w:name="Medium Shading 2 Accent 3" w:uiPriority="64"/>
+    <w:lsdException w:name="Medium List 1 Accent 3" w:uiPriority="65"/>
+    <w:lsdException w:name="Medium List 2 Accent 3" w:uiPriority="66"/>
+    <w:lsdException w:name="Medium Grid 1 Accent 3" w:uiPriority="67"/>
+    <w:lsdException w:name="Medium Grid 2 Accent 3" w:uiPriority="68"/>
+    <w:lsdException w:name="Medium Grid 3 Accent 3" w:uiPriority="69"/>
+    <w:lsdException w:name="Dark List Accent 3" w:uiPriority="70"/>
+    <w:lsdException w:name="Colorful Shading Accent 3" w:uiPriority="71"/>
+    <w:lsdException w:name="Colorful List Accent 3" w:uiPriority="72"/>
+    <w:lsdException w:name="Colorful Grid Accent 3" w:uiPriority="73"/>
+    <w:lsdException w:name="Light Shading Accent 4" w:uiPriority="60"/>
+    <w:lsdException w:name="Light List Accent 4" w:uiPriority="61"/>
+    <w:lsdException w:name="Light Grid Accent 4" w:uiPriority="62"/>
+    <w:lsdException w:name="Medium Shading 1 Accent 4" w:uiPriority="63"/>
+    <w:lsdException w:name="Medium Shading 2 Accent 4" w:uiPriority="64"/>
+    <w:lsdException w:name="Medium List 1 Accent 4" w:uiPriority="65"/>
+    <w:lsdException w:name="Medium List 2 Accent 4" w:uiPriority="66"/>
+    <w:lsdException w:name="Medium Grid 1 Accent 4" w:uiPriority="67"/>
+    <w:lsdException w:name="Medium Grid 2 Accent 4" w:uiPriority="68"/>
+    <w:lsdException w:name="Medium Grid 3 Accent 4" w:uiPriority="69"/>
+    <w:lsdException w:name="Dark List Accent 4" w:uiPriority="70"/>
+    <w:lsdException w:name="Colorful Shading Accent 4" w:uiPriority="71"/>
+    <w:lsdException w:name="Colorful List Accent 4" w:uiPriority="72"/>
+    <w:lsdException w:name="Colorful Grid Accent 4" w:uiPriority="73"/>
+    <w:lsdException w:name="Light Shading Accent 5" w:uiPriority="60"/>
+    <w:lsdException w:name="Light List Accent 5" w:uiPriority="61"/>
+    <w:lsdException w:name="Light Grid Accent 5" w:uiPriority="62"/>
+    <w:lsdException w:name="Medium Shading 1 Accent 5" w:uiPriority="63"/>
+    <w:lsdException w:name="Medium Shading 2 Accent 5" w:uiPriority="64"/>
+    <w:lsdException w:name="Medium List 1 Accent 5" w:uiPriority="65"/>
+    <w:lsdException w:name="Medium List 2 Accent 5" w:uiPriority="66"/>
+    <w:lsdException w:name="Medium Grid 1 Accent 5" w:uiPriority="67"/>
+    <w:lsdException w:name="Medium Grid 2 Accent 5" w:uiPriority="68"/>
+    <w:lsdException w:name="Medium Grid 3 Accent 5" w:uiPriority="69"/>
+    <w:lsdException w:name="Dark List Accent 5" w:uiPriority="70"/>
+    <w:lsdException w:name="Colorful Shading Accent 5" w:uiPriority="71"/>
+    <w:lsdException w:name="Colorful List Accent 5" w:uiPriority="72"/>
+    <w:lsdException w:name="Colorful Grid Accent 5" w:uiPriority="73"/>
+    <w:lsdException w:name="Light Shading Accent 6" w:uiPriority="60"/>
+    <w:lsdException w:name="Light List Accent 6" w:uiPriority="61"/>
+    <w:lsdException w:name="Light Grid Accent 6" w:uiPriority="62"/>
+    <w:lsdException w:name="Medium Shading 1 Accent 6" w:uiPriority="63"/>
+    <w:lsdException w:name="Medium Shading 2 Accent 6" w:uiPriority="64"/>
+    <w:lsdException w:name="Medium List 1 Accent 6" w:uiPriority="65"/>
+    <w:lsdException w:name="Medium List 2 Accent 6" w:uiPriority="66"/>
+    <w:lsdException w:name="Medium Grid 1 Accent 6" w:uiPriority="67"/>
+    <w:lsdException w:name="Medium Grid 2 Accent 6" w:uiPriority="68"/>
+    <w:lsdException w:name="Medium Grid 3 Accent 6" w:uiPriority="69"/>
+    <w:lsdException w:name="Dark List Accent 6" w:uiPriority="70"/>
+    <w:lsdException w:name="Colorful Shading Accent 6" w:uiPriority="71"/>
+    <w:lsdException w:name="Colorful List Accent 6" w:uiPriority="72"/>
+    <w:lsdException w:name="Colorful Grid Accent 6" w:uiPriority="73"/>
+    <w:lsdException w:name="Subtle Emphasis" w:uiPriority="19" w:qFormat="1"/>
+    <w:lsdException w:name="Intense Emphasis" w:uiPriority="21" w:qFormat="1"/>
+    <w:lsdException w:name="Subtle Reference" w:uiPriority="31" w:qFormat="1"/>
+    <w:lsdException w:name="Intense Reference" w:uiPriority="32" w:qFormat="1"/>
+    <w:lsdException w:name="Book Title" w:uiPriority="33" w:qFormat="1"/>
+    <w:lsdException w:name="Bibliography" w:semiHidden="1" w:uiPriority="37" w:unhideWhenUsed="1"/>
+    <w:lsdException w:name="TOC Heading" w:semiHidden="1" w:uiPriority="39" w:unhideWhenUsed="1" w:qFormat="1"/>
+    <w:lsdException w:name="Plain Table 1" w:uiPriority="41"/>
+    <w:lsdException w:name="Plain Table 2" w:uiPriority="42"/>
+    <w:lsdException w:name="Plain Table 3" w:uiPriority="43"/>
+    <w:lsdException w:name="Plain Table 4" w:uiPriority="44"/>
+    <w:lsdException w:name="Plain Table 5" w:uiPriority="45"/>
+    <w:lsdException w:name="Grid Table Light" w:uiPriority="40"/>
+    <w:lsdException w:name="Grid Table 1 Light" w:uiPriority="46"/>
+    <w:lsdException w:name="Grid Table 2" w:uiPriority="47"/>
+    <w:lsdException w:name="Grid Table 3" w:uiPriority="48"/>
+    <w:lsdException w:name="Grid Table 4" w:uiPriority="49"/>
+    <w:lsdException w:name="Grid Table 5 Dark" w:uiPriority="50"/>
+    <w:lsdException w:name="Grid Table 6 Colorful" w:uiPriority="51"/>
+    <w:lsdException w:name="Grid Table 7 Colorful" w:uiPriority="52"/>
+    <w:lsdException w:name="Grid Table 1 Light Accent 1" w:uiPriority="46"/>
+    <w:lsdException w:name="Grid Table 2 Accent 1" w:uiPriority="47"/>
+    <w:lsdException w:name="Grid Table 3 Accent 1" w:uiPriority="48"/>
+    <w:lsdException w:name="Grid Table 4 Accent 1" w:uiPriority="49"/>
+    <w:lsdException w:name="Grid Table 5 Dark Accent 1" w:uiPriority="50"/>
+    <w:lsdException w:name="Grid Table 6 Colorful Accent 1" w:uiPriority="51"/>
+    <w:lsdException w:name="Grid Table 7 Colorful Accent 1" w:uiPriority="52"/>
+    <w:lsdException w:name="Grid Table 1 Light Accent 2" w:uiPriority="46"/>
+    <w:lsdException w:name="Grid Table 2 Accent 2" w:uiPriority="47"/>
+    <w:lsdException w:name="Grid Table 3 Accent 2" w:uiPriority="48"/>
+    <w:lsdException w:name="Grid Table 4 Accent 2" w:uiPriority="49"/>
+    <w:lsdException w:name="Grid Table 5 Dark Accent 2" w:uiPriority="50"/>
+    <w:lsdException w:name="Grid Table 6 Colorful Accent 2" w:uiPriority="51"/>
+    <w:lsdException w:name="Grid Table 7 Colorful Accent 2" w:uiPriority="52"/>
+    <w:lsdException w:name="Grid Table 1 Light Accent 3" w:uiPriority="46"/>
+    <w:lsdException w:name="Grid Table 2 Accent 3" w:uiPriority="47"/>
+    <w:lsdException w:name="Grid Table 3 Accent 3" w:uiPriority="48"/>
+    <w:lsdException w:name="Grid Table 4 Accent 3" w:uiPriority="49"/>
+    <w:lsdException w:name="Grid Table 5 Dark Accent 3" w:uiPriority="50"/>
+    <w:lsdException w:name="Grid Table 6 Colorful Accent 3" w:uiPriority="51"/>
+    <w:lsdException w:name="Grid Table 7 Colorful Accent 3" w:uiPriority="52"/>
+    <w:lsdException w:name="Grid Table 1 Light Accent 4" w:uiPriority="46"/>
+    <w:lsdException w:name="Grid Table 2 Accent 4" w:uiPriority="47"/>
+    <w:lsdException w:name="Grid Table 3 Accent 4" w:uiPriority="48"/>
+    <w:lsdException w:name="Grid Table 4 Accent 4" w:uiPriority="49"/>
+    <w:lsdException w:name="Grid Table 5 Dark Accent 4" w:uiPriority="50"/>
+    <w:lsdException w:name="Grid Table 6 Colorful Accent 4" w:uiPriority="51"/>
+    <w:lsdException w:name="Grid Table 7 Colorful Accent 4" w:uiPriority="52"/>
+    <w:lsdException w:name="Grid Table 1 Light Accent 5" w:uiPriority="46"/>
+    <w:lsdException w:name="Grid Table 2 Accent 5" w:uiPriority="47"/>
+    <w:lsdException w:name="Grid Table 3 Accent 5" w:uiPriority="48"/>
+    <w:lsdException w:name="Grid Table 4 Accent 5" w:uiPriority="49"/>
+    <w:lsdException w:name="Grid Table 5 Dark Accent 5" w:uiPriority="50"/>
+    <w:lsdException w:name="Grid Table 6 Colorful Accent 5" w:uiPriority="51"/>
+    <w:lsdException w:name="Grid Table 7 Colorful Accent 5" w:uiPriority="52"/>
+    <w:lsdException w:name="Grid Table 1 Light Accent 6" w:uiPriority="46"/>
+    <w:lsdException w:name="Grid Table 2 Accent 6" w:uiPriority="47"/>
+    <w:lsdException w:name="Grid Table 3 Accent 6" w:uiPriority="48"/>
+    <w:lsdException w:name="Grid Table 4 Accent 6" w:uiPriority="49"/>
+    <w:lsdException w:name="Grid Table 5 Dark Accent 6" w:uiPriority="50"/>
+    <w:lsdException w:name="Grid Table 6 Colorful Accent 6" w:uiPriority="51"/>
+    <w:lsdException w:name="Grid Table 7 Colorful Accent 6" w:uiPriority="52"/>
+    <w:lsdException w:name="List Table 1 Light" w:uiPriority="46"/>
+    <w:lsdException w:name="List Table 2" w:uiPriority="47"/>
+    <w:lsdException w:name="List Table 3" w:uiPriority="48"/>
+    <w:lsdException w:name="List Table 4" w:uiPriority="49"/>
+    <w:lsdException w:name="List Table 5 Dark" w:uiPriority="50"/>
+    <w:lsdException w:name="List Table 6 Colorful" w:uiPriority="51"/>
+    <w:lsdException w:name="List Table 7 Colorful" w:uiPriority="52"/>
+    <w:lsdException w:name="List Table 1 Light Accent 1" w:uiPriority="46"/>
+    <w:lsdException w:name="List Table 2 Accent 1" w:uiPriority="47"/>
+    <w:lsdException w:name="List Table 3 Accent 1" w:uiPriority="48"/>
+    <w:lsdException w:name="List Table 4 Accent 1" w:uiPriority="49"/>
+    <w:lsdException w:name="List Table 5 Dark Accent 1" w:uiPriority="50"/>
+    <w:lsdException w:name="List Table 6 Colorful Accent 1" w:uiPriority="51"/>
+    <w:lsdException w:name="List Table 7 Colorful Accent 1" w:uiPriority="52"/>
+    <w:lsdException w:name="List Table 1 Light Accent 2" w:uiPriority="46"/>
+    <w:lsdException w:name="List Table 2 Accent 2" w:uiPriority="47"/>
+    <w:lsdException w:name="List Table 3 Accent 2" w:uiPriority="48"/>
+    <w:lsdException w:name="List Table 4 Accent 2" w:uiPriority="49"/>
+    <w:lsdException w:name="List Table 5 Dark Accent 2" w:uiPriority="50"/>
+    <w:lsdException w:name="List Table 6 Colorful Accent 2" w:uiPriority="51"/>
+    <w:lsdException w:name="List Table 7 Colorful Accent 2" w:uiPriority="52"/>
+    <w:lsdException w:name="List Table 1 Light Accent 3" w:uiPriority="46"/>
+    <w:lsdException w:name="List Table 2 Accent 3" w:uiPriority="47"/>
+    <w:lsdException w:name="List Table 3 Accent 3" w:uiPriority="48"/>
+    <w:lsdException w:name="List Table 4 Accent 3" w:uiPriority="49"/>
+    <w:lsdException w:name="List Table 5 Dark Accent 3" w:uiPriority="50"/>
+    <w:lsdException w:name="List Table 6 Colorful Accent 3" w:uiPriority="51"/>
+    <w:lsdException w:name="List Table 7 Colorful Accent 3" w:uiPriority="52"/>
+    <w:lsdException w:name="List Table 1 Light Accent 4" w:uiPriority="46"/>
+    <w:lsdException w:name="List Table 2 Accent 4" w:uiPriority="47"/>
+    <w:lsdException w:name="List Table 3 Accent 4" w:uiPriority="48"/>
+    <w:lsdException w:name="List Table 4 Accent 4" w:uiPriority="49"/>
+    <w:lsdException w:name="List Table 5 Dark Accent 4" w:uiPriority="50"/>
+    <w:lsdException w:name="List Table 6 Colorful Accent 4" w:uiPriority="51"/>
+    <w:lsdException w:name="List Table 7 Colorful Accent 4" w:uiPriority="52"/>
+    <w:lsdException w:name="List Table 1 Light Accent 5" w:uiPriority="46"/>
+    <w:lsdException w:name="List Table 2 Accent 5" w:uiPriority="47"/>
+    <w:lsdException w:name="List Table 3 Accent 5" w:uiPriority="48"/>
+    <w:lsdException w:name="List Table 4 Accent 5" w:uiPriority="49"/>
+    <w:lsdException w:name="List Table 5 Dark Accent 5" w:uiPriority="50"/>
+    <w:lsdException w:name="List Table 6 Colorful Accent 5" w:uiPriority="51"/>
+    <w:lsdException w:name="List Table 7 Colorful Accent 5" w:uiPriority="52"/>
+    <w:lsdException w:name="List Table 1 Light Accent 6" w:uiPriority="46"/>
+    <w:lsdException w:name="List Table 2 Accent 6" w:uiPriority="47"/>
+    <w:lsdException w:name="List Table 3 Accent 6" w:uiPriority="48"/>
+    <w:lsdException w:name="List Table 4 Accent 6" w:uiPriority="49"/>
+    <w:lsdException w:name="List Table 5 Dark Accent 6" w:uiPriority="50"/>
+    <w:lsdException w:name="List Table 6 Colorful Accent 6" w:uiPriority="51"/>
+    <w:lsdException w:name="List Table 7 Colorful Accent 6" w:uiPriority="52"/>
+    <w:lsdException w:name="Mention" w:semiHidden="1" w:unhideWhenUsed="1"/>
+    <w:lsdException w:name="Smart Hyperlink" w:semiHidden="1" w:unhideWhenUsed="1"/>
+    <w:lsdException w:name="Hashtag" w:semiHidden="1" w:unhideWhenUsed="1"/>
+    <w:lsdException w:name="Unresolved Mention" w:semiHidden="1" w:unhideWhenUsed="1"/>
+    <w:lsdException w:name="Smart Link" w:semiHidden="1" w:unhideWhenUsed="1"/>
   </w:latentStyles>
-  <w:style w:type="paragraph" w:default="1" w:styleId="Norml">
+  <w:style w:type="paragraph" w:default="1" w:styleId="Normal">
     <w:name w:val="Normal"/>
     <w:pPr>
       <w:widowControl w:val="0"/>
@@ -2842,13 +2309,13 @@
       <w:color w:val="00000A"/>
     </w:rPr>
   </w:style>
-  <w:style w:type="character" w:default="1" w:styleId="Bekezdsalapbettpusa">
+  <w:style w:type="character" w:default="1" w:styleId="DefaultParagraphFont">
     <w:name w:val="Default Paragraph Font"/>
     <w:uiPriority w:val="1"/>
     <w:semiHidden/>
     <w:unhideWhenUsed/>
   </w:style>
-  <w:style w:type="table" w:default="1" w:styleId="Normltblzat">
+  <w:style w:type="table" w:default="1" w:styleId="TableNormal">
     <w:name w:val="Normal Table"/>
     <w:uiPriority w:val="99"/>
     <w:semiHidden/>
@@ -2863,7 +2330,7 @@
       </w:tblCellMar>
     </w:tblPr>
   </w:style>
-  <w:style w:type="numbering" w:default="1" w:styleId="Nemlista">
+  <w:style w:type="numbering" w:default="1" w:styleId="NoList">
     <w:name w:val="No List"/>
     <w:uiPriority w:val="99"/>
     <w:semiHidden/>
@@ -2917,7 +2384,7 @@
   </w:style>
   <w:style w:type="paragraph" w:customStyle="1" w:styleId="berschrift">
     <w:name w:val="Überschrift"/>
-    <w:basedOn w:val="Norml"/>
+    <w:basedOn w:val="Normal"/>
     <w:next w:val="Textkrper"/>
     <w:pPr>
       <w:keepNext/>
@@ -2931,7 +2398,7 @@
   </w:style>
   <w:style w:type="paragraph" w:customStyle="1" w:styleId="Textkrper">
     <w:name w:val="Textkörper"/>
-    <w:basedOn w:val="Norml"/>
+    <w:basedOn w:val="Normal"/>
     <w:pPr>
       <w:spacing w:after="140" w:line="288" w:lineRule="auto"/>
     </w:pPr>
@@ -2942,7 +2409,7 @@
   </w:style>
   <w:style w:type="paragraph" w:customStyle="1" w:styleId="Beschriftung">
     <w:name w:val="Beschriftung"/>
-    <w:basedOn w:val="Norml"/>
+    <w:basedOn w:val="Normal"/>
     <w:pPr>
       <w:suppressLineNumbers/>
       <w:spacing w:before="120" w:after="120"/>
@@ -2954,14 +2421,14 @@
   </w:style>
   <w:style w:type="paragraph" w:customStyle="1" w:styleId="Verzeichnis">
     <w:name w:val="Verzeichnis"/>
-    <w:basedOn w:val="Norml"/>
+    <w:basedOn w:val="Normal"/>
     <w:pPr>
       <w:suppressLineNumbers/>
     </w:pPr>
   </w:style>
   <w:style w:type="paragraph" w:customStyle="1" w:styleId="Zitat">
     <w:name w:val="Zitat"/>
-    <w:basedOn w:val="Norml"/>
+    <w:basedOn w:val="Normal"/>
     <w:pPr>
       <w:spacing w:after="283"/>
       <w:ind w:left="567" w:right="567"/>
@@ -2994,35 +2461,33 @@
   </w:style>
   <w:style w:type="paragraph" w:customStyle="1" w:styleId="TabellenInhalt">
     <w:name w:val="Tabellen Inhalt"/>
-    <w:basedOn w:val="Norml"/>
-  </w:style>
-  <w:style w:type="paragraph" w:styleId="Jegyzetszveg">
+    <w:basedOn w:val="Normal"/>
+  </w:style>
+  <w:style w:type="paragraph" w:styleId="CommentText">
     <w:name w:val="annotation text"/>
-    <w:basedOn w:val="Norml"/>
-    <w:link w:val="JegyzetszvegChar"/>
+    <w:basedOn w:val="Normal"/>
+    <w:link w:val="CommentTextChar"/>
     <w:uiPriority w:val="99"/>
-    <w:semiHidden/>
     <w:unhideWhenUsed/>
     <w:rPr>
       <w:sz w:val="20"/>
       <w:szCs w:val="18"/>
     </w:rPr>
   </w:style>
-  <w:style w:type="character" w:customStyle="1" w:styleId="JegyzetszvegChar">
-    <w:name w:val="Jegyzetszöveg Char"/>
-    <w:basedOn w:val="Bekezdsalapbettpusa"/>
-    <w:link w:val="Jegyzetszveg"/>
+  <w:style w:type="character" w:customStyle="1" w:styleId="CommentTextChar">
+    <w:name w:val="Comment Text Char"/>
+    <w:basedOn w:val="DefaultParagraphFont"/>
+    <w:link w:val="CommentText"/>
     <w:uiPriority w:val="99"/>
-    <w:semiHidden/>
     <w:rPr>
       <w:color w:val="00000A"/>
       <w:sz w:val="20"/>
       <w:szCs w:val="18"/>
     </w:rPr>
   </w:style>
-  <w:style w:type="character" w:styleId="Jegyzethivatkozs">
+  <w:style w:type="character" w:styleId="CommentReference">
     <w:name w:val="annotation reference"/>
-    <w:basedOn w:val="Bekezdsalapbettpusa"/>
+    <w:basedOn w:val="DefaultParagraphFont"/>
     <w:uiPriority w:val="99"/>
     <w:semiHidden/>
     <w:unhideWhenUsed/>
@@ -3031,10 +2496,10 @@
       <w:szCs w:val="16"/>
     </w:rPr>
   </w:style>
-  <w:style w:type="paragraph" w:styleId="Buborkszveg">
+  <w:style w:type="paragraph" w:styleId="BalloonText">
     <w:name w:val="Balloon Text"/>
-    <w:basedOn w:val="Norml"/>
-    <w:link w:val="BuborkszvegChar"/>
+    <w:basedOn w:val="Normal"/>
+    <w:link w:val="BalloonTextChar"/>
     <w:uiPriority w:val="99"/>
     <w:semiHidden/>
     <w:unhideWhenUsed/>
@@ -3045,10 +2510,10 @@
       <w:szCs w:val="16"/>
     </w:rPr>
   </w:style>
-  <w:style w:type="character" w:customStyle="1" w:styleId="BuborkszvegChar">
-    <w:name w:val="Buborékszöveg Char"/>
-    <w:basedOn w:val="Bekezdsalapbettpusa"/>
-    <w:link w:val="Buborkszveg"/>
+  <w:style w:type="character" w:customStyle="1" w:styleId="BalloonTextChar">
+    <w:name w:val="Balloon Text Char"/>
+    <w:basedOn w:val="DefaultParagraphFont"/>
+    <w:link w:val="BalloonText"/>
     <w:uiPriority w:val="99"/>
     <w:semiHidden/>
     <w:rsid w:val="009E4019"/>
@@ -3059,11 +2524,11 @@
       <w:szCs w:val="16"/>
     </w:rPr>
   </w:style>
-  <w:style w:type="paragraph" w:styleId="Megjegyzstrgya">
+  <w:style w:type="paragraph" w:styleId="CommentSubject">
     <w:name w:val="annotation subject"/>
-    <w:basedOn w:val="Jegyzetszveg"/>
-    <w:next w:val="Jegyzetszveg"/>
-    <w:link w:val="MegjegyzstrgyaChar"/>
+    <w:basedOn w:val="CommentText"/>
+    <w:next w:val="CommentText"/>
+    <w:link w:val="CommentSubjectChar"/>
     <w:uiPriority w:val="99"/>
     <w:semiHidden/>
     <w:unhideWhenUsed/>
@@ -3073,10 +2538,10 @@
       <w:bCs/>
     </w:rPr>
   </w:style>
-  <w:style w:type="character" w:customStyle="1" w:styleId="MegjegyzstrgyaChar">
-    <w:name w:val="Megjegyzés tárgya Char"/>
-    <w:basedOn w:val="JegyzetszvegChar"/>
-    <w:link w:val="Megjegyzstrgya"/>
+  <w:style w:type="character" w:customStyle="1" w:styleId="CommentSubjectChar">
+    <w:name w:val="Comment Subject Char"/>
+    <w:basedOn w:val="CommentTextChar"/>
+    <w:link w:val="CommentSubject"/>
     <w:uiPriority w:val="99"/>
     <w:semiHidden/>
     <w:rsid w:val="009E4019"/>
@@ -3088,9 +2553,9 @@
       <w:szCs w:val="18"/>
     </w:rPr>
   </w:style>
-  <w:style w:type="character" w:styleId="Hiperhivatkozs">
+  <w:style w:type="character" w:styleId="Hyperlink">
     <w:name w:val="Hyperlink"/>
-    <w:basedOn w:val="Bekezdsalapbettpusa"/>
+    <w:basedOn w:val="DefaultParagraphFont"/>
     <w:uiPriority w:val="99"/>
     <w:semiHidden/>
     <w:unhideWhenUsed/>
@@ -3100,9 +2565,9 @@
       <w:u w:val="single"/>
     </w:rPr>
   </w:style>
-  <w:style w:type="table" w:styleId="Rcsostblzat">
+  <w:style w:type="table" w:styleId="TableGrid">
     <w:name w:val="Table Grid"/>
-    <w:basedOn w:val="Normltblzat"/>
+    <w:basedOn w:val="TableNormal"/>
     <w:uiPriority w:val="39"/>
     <w:rsid w:val="00380F92"/>
     <w:tblPr>
@@ -3116,7 +2581,7 @@
       </w:tblBorders>
     </w:tblPr>
   </w:style>
-  <w:style w:type="paragraph" w:styleId="Nincstrkz">
+  <w:style w:type="paragraph" w:styleId="NoSpacing">
     <w:name w:val="No Spacing"/>
     <w:uiPriority w:val="1"/>
     <w:qFormat/>
@@ -3130,10 +2595,10 @@
       <w:szCs w:val="21"/>
     </w:rPr>
   </w:style>
-  <w:style w:type="paragraph" w:styleId="lfej">
+  <w:style w:type="paragraph" w:styleId="Header">
     <w:name w:val="header"/>
-    <w:basedOn w:val="Norml"/>
-    <w:link w:val="lfejChar"/>
+    <w:basedOn w:val="Normal"/>
+    <w:link w:val="HeaderChar"/>
     <w:uiPriority w:val="99"/>
     <w:unhideWhenUsed/>
     <w:rsid w:val="00D453C4"/>
@@ -3147,10 +2612,10 @@
       <w:szCs w:val="21"/>
     </w:rPr>
   </w:style>
-  <w:style w:type="character" w:customStyle="1" w:styleId="lfejChar">
-    <w:name w:val="Élőfej Char"/>
-    <w:basedOn w:val="Bekezdsalapbettpusa"/>
-    <w:link w:val="lfej"/>
+  <w:style w:type="character" w:customStyle="1" w:styleId="HeaderChar">
+    <w:name w:val="Header Char"/>
+    <w:basedOn w:val="DefaultParagraphFont"/>
+    <w:link w:val="Header"/>
     <w:uiPriority w:val="99"/>
     <w:rsid w:val="00D453C4"/>
     <w:rPr>
@@ -3158,10 +2623,10 @@
       <w:szCs w:val="21"/>
     </w:rPr>
   </w:style>
-  <w:style w:type="paragraph" w:styleId="llb">
+  <w:style w:type="paragraph" w:styleId="Footer">
     <w:name w:val="footer"/>
-    <w:basedOn w:val="Norml"/>
-    <w:link w:val="llbChar"/>
+    <w:basedOn w:val="Normal"/>
+    <w:link w:val="FooterChar"/>
     <w:uiPriority w:val="99"/>
     <w:unhideWhenUsed/>
     <w:rsid w:val="00D453C4"/>
@@ -3175,206 +2640,16 @@
       <w:szCs w:val="21"/>
     </w:rPr>
   </w:style>
-  <w:style w:type="character" w:customStyle="1" w:styleId="llbChar">
-    <w:name w:val="Élőláb Char"/>
-    <w:basedOn w:val="Bekezdsalapbettpusa"/>
-    <w:link w:val="llb"/>
+  <w:style w:type="character" w:customStyle="1" w:styleId="FooterChar">
+    <w:name w:val="Footer Char"/>
+    <w:basedOn w:val="DefaultParagraphFont"/>
+    <w:link w:val="Footer"/>
     <w:uiPriority w:val="99"/>
     <w:rsid w:val="00D453C4"/>
     <w:rPr>
       <w:color w:val="00000A"/>
       <w:szCs w:val="21"/>
     </w:rPr>
-  </w:style>
-</w:styles>
-</file>
-
-<file path=word/stylesWithEffects.xml><?xml version="1.0" encoding="utf-8"?>
-<w:styles xmlns:wpc="http://schemas.microsoft.com/office/word/2010/wordprocessingCanvas" xmlns:mc="http://schemas.openxmlformats.org/markup-compatibility/2006" xmlns:o="urn:schemas-microsoft-com:office:office" xmlns:r="http://schemas.openxmlformats.org/officeDocument/2006/relationships" xmlns:m="http://schemas.openxmlformats.org/officeDocument/2006/math" xmlns:v="urn:schemas-microsoft-com:vml" xmlns:wp14="http://schemas.microsoft.com/office/word/2010/wordprocessingDrawing" xmlns:wp="http://schemas.openxmlformats.org/drawingml/2006/wordprocessingDrawing" xmlns:w10="urn:schemas-microsoft-com:office:word" xmlns:w="http://schemas.openxmlformats.org/wordprocessingml/2006/main" xmlns:w14="http://schemas.microsoft.com/office/word/2010/wordml" xmlns:wpg="http://schemas.microsoft.com/office/word/2010/wordprocessingGroup" xmlns:wpi="http://schemas.microsoft.com/office/word/2010/wordprocessingInk" xmlns:wne="http://schemas.microsoft.com/office/word/2006/wordml" xmlns:wps="http://schemas.microsoft.com/office/word/2010/wordprocessingShape" mc:Ignorable="w14 wp14">
-  <w:docDefaults>
-    <w:rPrDefault>
-      <w:rPr>
-        <w:rFonts w:asciiTheme="minorHAnsi" w:eastAsiaTheme="minorEastAsia" w:hAnsiTheme="minorHAnsi" w:cstheme="minorBidi"/>
-        <w:sz w:val="22"/>
-        <w:szCs w:val="22"/>
-        <w:lang w:val="hu-HU" w:eastAsia="hu-HU" w:bidi="ar-SA"/>
-      </w:rPr>
-    </w:rPrDefault>
-    <w:pPrDefault>
-      <w:pPr>
-        <w:spacing w:after="200" w:line="276" w:lineRule="auto"/>
-      </w:pPr>
-    </w:pPrDefault>
-  </w:docDefaults>
-  <w:latentStyles w:defLockedState="0" w:defUIPriority="99" w:defSemiHidden="1" w:defUnhideWhenUsed="1" w:defQFormat="0" w:count="267">
-    <w:lsdException w:name="Normal" w:semiHidden="0" w:uiPriority="0" w:unhideWhenUsed="0" w:qFormat="1"/>
-    <w:lsdException w:name="heading 1" w:semiHidden="0" w:uiPriority="9" w:unhideWhenUsed="0" w:qFormat="1"/>
-    <w:lsdException w:name="heading 2" w:uiPriority="9" w:qFormat="1"/>
-    <w:lsdException w:name="heading 3" w:uiPriority="9" w:qFormat="1"/>
-    <w:lsdException w:name="heading 4" w:uiPriority="9" w:qFormat="1"/>
-    <w:lsdException w:name="heading 5" w:uiPriority="9" w:qFormat="1"/>
-    <w:lsdException w:name="heading 6" w:uiPriority="9" w:qFormat="1"/>
-    <w:lsdException w:name="heading 7" w:uiPriority="9" w:qFormat="1"/>
-    <w:lsdException w:name="heading 8" w:uiPriority="9" w:qFormat="1"/>
-    <w:lsdException w:name="heading 9" w:uiPriority="9" w:qFormat="1"/>
-    <w:lsdException w:name="toc 1" w:uiPriority="39"/>
-    <w:lsdException w:name="toc 2" w:uiPriority="39"/>
-    <w:lsdException w:name="toc 3" w:uiPriority="39"/>
-    <w:lsdException w:name="toc 4" w:uiPriority="39"/>
-    <w:lsdException w:name="toc 5" w:uiPriority="39"/>
-    <w:lsdException w:name="toc 6" w:uiPriority="39"/>
-    <w:lsdException w:name="toc 7" w:uiPriority="39"/>
-    <w:lsdException w:name="toc 8" w:uiPriority="39"/>
-    <w:lsdException w:name="toc 9" w:uiPriority="39"/>
-    <w:lsdException w:name="caption" w:uiPriority="35" w:qFormat="1"/>
-    <w:lsdException w:name="Title" w:semiHidden="0" w:uiPriority="10" w:unhideWhenUsed="0" w:qFormat="1"/>
-    <w:lsdException w:name="Default Paragraph Font" w:uiPriority="1"/>
-    <w:lsdException w:name="Subtitle" w:semiHidden="0" w:uiPriority="11" w:unhideWhenUsed="0" w:qFormat="1"/>
-    <w:lsdException w:name="Strong" w:semiHidden="0" w:uiPriority="22" w:unhideWhenUsed="0" w:qFormat="1"/>
-    <w:lsdException w:name="Emphasis" w:semiHidden="0" w:uiPriority="20" w:unhideWhenUsed="0" w:qFormat="1"/>
-    <w:lsdException w:name="Table Grid" w:semiHidden="0" w:uiPriority="59" w:unhideWhenUsed="0"/>
-    <w:lsdException w:name="Placeholder Text" w:unhideWhenUsed="0"/>
-    <w:lsdException w:name="No Spacing" w:semiHidden="0" w:uiPriority="1" w:unhideWhenUsed="0" w:qFormat="1"/>
-    <w:lsdException w:name="Light Shading" w:semiHidden="0" w:uiPriority="60" w:unhideWhenUsed="0"/>
-    <w:lsdException w:name="Light List" w:semiHidden="0" w:uiPriority="61" w:unhideWhenUsed="0"/>
-    <w:lsdException w:name="Light Grid" w:semiHidden="0" w:uiPriority="62" w:unhideWhenUsed="0"/>
-    <w:lsdException w:name="Medium Shading 1" w:semiHidden="0" w:uiPriority="63" w:unhideWhenUsed="0"/>
-    <w:lsdException w:name="Medium Shading 2" w:semiHidden="0" w:uiPriority="64" w:unhideWhenUsed="0"/>
-    <w:lsdException w:name="Medium List 1" w:semiHidden="0" w:uiPriority="65" w:unhideWhenUsed="0"/>
-    <w:lsdException w:name="Medium List 2" w:semiHidden="0" w:uiPriority="66" w:unhideWhenUsed="0"/>
-    <w:lsdException w:name="Medium Grid 1" w:semiHidden="0" w:uiPriority="67" w:unhideWhenUsed="0"/>
-    <w:lsdException w:name="Medium Grid 2" w:semiHidden="0" w:uiPriority="68" w:unhideWhenUsed="0"/>
-    <w:lsdException w:name="Medium Grid 3" w:semiHidden="0" w:uiPriority="69" w:unhideWhenUsed="0"/>
-    <w:lsdException w:name="Dark List" w:semiHidden="0" w:uiPriority="70" w:unhideWhenUsed="0"/>
-    <w:lsdException w:name="Colorful Shading" w:semiHidden="0" w:uiPriority="71" w:unhideWhenUsed="0"/>
-    <w:lsdException w:name="Colorful List" w:semiHidden="0" w:uiPriority="72" w:unhideWhenUsed="0"/>
-    <w:lsdException w:name="Colorful Grid" w:semiHidden="0" w:uiPriority="73" w:unhideWhenUsed="0"/>
-    <w:lsdException w:name="Light Shading Accent 1" w:semiHidden="0" w:uiPriority="60" w:unhideWhenUsed="0"/>
-    <w:lsdException w:name="Light List Accent 1" w:semiHidden="0" w:uiPriority="61" w:unhideWhenUsed="0"/>
-    <w:lsdException w:name="Light Grid Accent 1" w:semiHidden="0" w:uiPriority="62" w:unhideWhenUsed="0"/>
-    <w:lsdException w:name="Medium Shading 1 Accent 1" w:semiHidden="0" w:uiPriority="63" w:unhideWhenUsed="0"/>
-    <w:lsdException w:name="Medium Shading 2 Accent 1" w:semiHidden="0" w:uiPriority="64" w:unhideWhenUsed="0"/>
-    <w:lsdException w:name="Medium List 1 Accent 1" w:semiHidden="0" w:uiPriority="65" w:unhideWhenUsed="0"/>
-    <w:lsdException w:name="Revision" w:unhideWhenUsed="0"/>
-    <w:lsdException w:name="List Paragraph" w:semiHidden="0" w:uiPriority="34" w:unhideWhenUsed="0" w:qFormat="1"/>
-    <w:lsdException w:name="Quote" w:semiHidden="0" w:uiPriority="29" w:unhideWhenUsed="0" w:qFormat="1"/>
-    <w:lsdException w:name="Intense Quote" w:semiHidden="0" w:uiPriority="30" w:unhideWhenUsed="0" w:qFormat="1"/>
-    <w:lsdException w:name="Medium List 2 Accent 1" w:semiHidden="0" w:uiPriority="66" w:unhideWhenUsed="0"/>
-    <w:lsdException w:name="Medium Grid 1 Accent 1" w:semiHidden="0" w:uiPriority="67" w:unhideWhenUsed="0"/>
-    <w:lsdException w:name="Medium Grid 2 Accent 1" w:semiHidden="0" w:uiPriority="68" w:unhideWhenUsed="0"/>
-    <w:lsdException w:name="Medium Grid 3 Accent 1" w:semiHidden="0" w:uiPriority="69" w:unhideWhenUsed="0"/>
-    <w:lsdException w:name="Dark List Accent 1" w:semiHidden="0" w:uiPriority="70" w:unhideWhenUsed="0"/>
-    <w:lsdException w:name="Colorful Shading Accent 1" w:semiHidden="0" w:uiPriority="71" w:unhideWhenUsed="0"/>
-    <w:lsdException w:name="Colorful List Accent 1" w:semiHidden="0" w:uiPriority="72" w:unhideWhenUsed="0"/>
-    <w:lsdException w:name="Colorful Grid Accent 1" w:semiHidden="0" w:uiPriority="73" w:unhideWhenUsed="0"/>
-    <w:lsdException w:name="Light Shading Accent 2" w:semiHidden="0" w:uiPriority="60" w:unhideWhenUsed="0"/>
-    <w:lsdException w:name="Light List Accent 2" w:semiHidden="0" w:uiPriority="61" w:unhideWhenUsed="0"/>
-    <w:lsdException w:name="Light Grid Accent 2" w:semiHidden="0" w:uiPriority="62" w:unhideWhenUsed="0"/>
-    <w:lsdException w:name="Medium Shading 1 Accent 2" w:semiHidden="0" w:uiPriority="63" w:unhideWhenUsed="0"/>
-    <w:lsdException w:name="Medium Shading 2 Accent 2" w:semiHidden="0" w:uiPriority="64" w:unhideWhenUsed="0"/>
-    <w:lsdException w:name="Medium List 1 Accent 2" w:semiHidden="0" w:uiPriority="65" w:unhideWhenUsed="0"/>
-    <w:lsdException w:name="Medium List 2 Accent 2" w:semiHidden="0" w:uiPriority="66" w:unhideWhenUsed="0"/>
-    <w:lsdException w:name="Medium Grid 1 Accent 2" w:semiHidden="0" w:uiPriority="67" w:unhideWhenUsed="0"/>
-    <w:lsdException w:name="Medium Grid 2 Accent 2" w:semiHidden="0" w:uiPriority="68" w:unhideWhenUsed="0"/>
-    <w:lsdException w:name="Medium Grid 3 Accent 2" w:semiHidden="0" w:uiPriority="69" w:unhideWhenUsed="0"/>
-    <w:lsdException w:name="Dark List Accent 2" w:semiHidden="0" w:uiPriority="70" w:unhideWhenUsed="0"/>
-    <w:lsdException w:name="Colorful Shading Accent 2" w:semiHidden="0" w:uiPriority="71" w:unhideWhenUsed="0"/>
-    <w:lsdException w:name="Colorful List Accent 2" w:semiHidden="0" w:uiPriority="72" w:unhideWhenUsed="0"/>
-    <w:lsdException w:name="Colorful Grid Accent 2" w:semiHidden="0" w:uiPriority="73" w:unhideWhenUsed="0"/>
-    <w:lsdException w:name="Light Shading Accent 3" w:semiHidden="0" w:uiPriority="60" w:unhideWhenUsed="0"/>
-    <w:lsdException w:name="Light List Accent 3" w:semiHidden="0" w:uiPriority="61" w:unhideWhenUsed="0"/>
-    <w:lsdException w:name="Light Grid Accent 3" w:semiHidden="0" w:uiPriority="62" w:unhideWhenUsed="0"/>
-    <w:lsdException w:name="Medium Shading 1 Accent 3" w:semiHidden="0" w:uiPriority="63" w:unhideWhenUsed="0"/>
-    <w:lsdException w:name="Medium Shading 2 Accent 3" w:semiHidden="0" w:uiPriority="64" w:unhideWhenUsed="0"/>
-    <w:lsdException w:name="Medium List 1 Accent 3" w:semiHidden="0" w:uiPriority="65" w:unhideWhenUsed="0"/>
-    <w:lsdException w:name="Medium List 2 Accent 3" w:semiHidden="0" w:uiPriority="66" w:unhideWhenUsed="0"/>
-    <w:lsdException w:name="Medium Grid 1 Accent 3" w:semiHidden="0" w:uiPriority="67" w:unhideWhenUsed="0"/>
-    <w:lsdException w:name="Medium Grid 2 Accent 3" w:semiHidden="0" w:uiPriority="68" w:unhideWhenUsed="0"/>
-    <w:lsdException w:name="Medium Grid 3 Accent 3" w:semiHidden="0" w:uiPriority="69" w:unhideWhenUsed="0"/>
-    <w:lsdException w:name="Dark List Accent 3" w:semiHidden="0" w:uiPriority="70" w:unhideWhenUsed="0"/>
-    <w:lsdException w:name="Colorful Shading Accent 3" w:semiHidden="0" w:uiPriority="71" w:unhideWhenUsed="0"/>
-    <w:lsdException w:name="Colorful List Accent 3" w:semiHidden="0" w:uiPriority="72" w:unhideWhenUsed="0"/>
-    <w:lsdException w:name="Colorful Grid Accent 3" w:semiHidden="0" w:uiPriority="73" w:unhideWhenUsed="0"/>
-    <w:lsdException w:name="Light Shading Accent 4" w:semiHidden="0" w:uiPriority="60" w:unhideWhenUsed="0"/>
-    <w:lsdException w:name="Light List Accent 4" w:semiHidden="0" w:uiPriority="61" w:unhideWhenUsed="0"/>
-    <w:lsdException w:name="Light Grid Accent 4" w:semiHidden="0" w:uiPriority="62" w:unhideWhenUsed="0"/>
-    <w:lsdException w:name="Medium Shading 1 Accent 4" w:semiHidden="0" w:uiPriority="63" w:unhideWhenUsed="0"/>
-    <w:lsdException w:name="Medium Shading 2 Accent 4" w:semiHidden="0" w:uiPriority="64" w:unhideWhenUsed="0"/>
-    <w:lsdException w:name="Medium List 1 Accent 4" w:semiHidden="0" w:uiPriority="65" w:unhideWhenUsed="0"/>
-    <w:lsdException w:name="Medium List 2 Accent 4" w:semiHidden="0" w:uiPriority="66" w:unhideWhenUsed="0"/>
-    <w:lsdException w:name="Medium Grid 1 Accent 4" w:semiHidden="0" w:uiPriority="67" w:unhideWhenUsed="0"/>
-    <w:lsdException w:name="Medium Grid 2 Accent 4" w:semiHidden="0" w:uiPriority="68" w:unhideWhenUsed="0"/>
-    <w:lsdException w:name="Medium Grid 3 Accent 4" w:semiHidden="0" w:uiPriority="69" w:unhideWhenUsed="0"/>
-    <w:lsdException w:name="Dark List Accent 4" w:semiHidden="0" w:uiPriority="70" w:unhideWhenUsed="0"/>
-    <w:lsdException w:name="Colorful Shading Accent 4" w:semiHidden="0" w:uiPriority="71" w:unhideWhenUsed="0"/>
-    <w:lsdException w:name="Colorful List Accent 4" w:semiHidden="0" w:uiPriority="72" w:unhideWhenUsed="0"/>
-    <w:lsdException w:name="Colorful Grid Accent 4" w:semiHidden="0" w:uiPriority="73" w:unhideWhenUsed="0"/>
-    <w:lsdException w:name="Light Shading Accent 5" w:semiHidden="0" w:uiPriority="60" w:unhideWhenUsed="0"/>
-    <w:lsdException w:name="Light List Accent 5" w:semiHidden="0" w:uiPriority="61" w:unhideWhenUsed="0"/>
-    <w:lsdException w:name="Light Grid Accent 5" w:semiHidden="0" w:uiPriority="62" w:unhideWhenUsed="0"/>
-    <w:lsdException w:name="Medium Shading 1 Accent 5" w:semiHidden="0" w:uiPriority="63" w:unhideWhenUsed="0"/>
-    <w:lsdException w:name="Medium Shading 2 Accent 5" w:semiHidden="0" w:uiPriority="64" w:unhideWhenUsed="0"/>
-    <w:lsdException w:name="Medium List 1 Accent 5" w:semiHidden="0" w:uiPriority="65" w:unhideWhenUsed="0"/>
-    <w:lsdException w:name="Medium List 2 Accent 5" w:semiHidden="0" w:uiPriority="66" w:unhideWhenUsed="0"/>
-    <w:lsdException w:name="Medium Grid 1 Accent 5" w:semiHidden="0" w:uiPriority="67" w:unhideWhenUsed="0"/>
-    <w:lsdException w:name="Medium Grid 2 Accent 5" w:semiHidden="0" w:uiPriority="68" w:unhideWhenUsed="0"/>
-    <w:lsdException w:name="Medium Grid 3 Accent 5" w:semiHidden="0" w:uiPriority="69" w:unhideWhenUsed="0"/>
-    <w:lsdException w:name="Dark List Accent 5" w:semiHidden="0" w:uiPriority="70" w:unhideWhenUsed="0"/>
-    <w:lsdException w:name="Colorful Shading Accent 5" w:semiHidden="0" w:uiPriority="71" w:unhideWhenUsed="0"/>
-    <w:lsdException w:name="Colorful List Accent 5" w:semiHidden="0" w:uiPriority="72" w:unhideWhenUsed="0"/>
-    <w:lsdException w:name="Colorful Grid Accent 5" w:semiHidden="0" w:uiPriority="73" w:unhideWhenUsed="0"/>
-    <w:lsdException w:name="Light Shading Accent 6" w:semiHidden="0" w:uiPriority="60" w:unhideWhenUsed="0"/>
-    <w:lsdException w:name="Light List Accent 6" w:semiHidden="0" w:uiPriority="61" w:unhideWhenUsed="0"/>
-    <w:lsdException w:name="Light Grid Accent 6" w:semiHidden="0" w:uiPriority="62" w:unhideWhenUsed="0"/>
-    <w:lsdException w:name="Medium Shading 1 Accent 6" w:semiHidden="0" w:uiPriority="63" w:unhideWhenUsed="0"/>
-    <w:lsdException w:name="Medium Shading 2 Accent 6" w:semiHidden="0" w:uiPriority="64" w:unhideWhenUsed="0"/>
-    <w:lsdException w:name="Medium List 1 Accent 6" w:semiHidden="0" w:uiPriority="65" w:unhideWhenUsed="0"/>
-    <w:lsdException w:name="Medium List 2 Accent 6" w:semiHidden="0" w:uiPriority="66" w:unhideWhenUsed="0"/>
-    <w:lsdException w:name="Medium Grid 1 Accent 6" w:semiHidden="0" w:uiPriority="67" w:unhideWhenUsed="0"/>
-    <w:lsdException w:name="Medium Grid 2 Accent 6" w:semiHidden="0" w:uiPriority="68" w:unhideWhenUsed="0"/>
-    <w:lsdException w:name="Medium Grid 3 Accent 6" w:semiHidden="0" w:uiPriority="69" w:unhideWhenUsed="0"/>
-    <w:lsdException w:name="Dark List Accent 6" w:semiHidden="0" w:uiPriority="70" w:unhideWhenUsed="0"/>
-    <w:lsdException w:name="Colorful Shading Accent 6" w:semiHidden="0" w:uiPriority="71" w:unhideWhenUsed="0"/>
-    <w:lsdException w:name="Colorful List Accent 6" w:semiHidden="0" w:uiPriority="72" w:unhideWhenUsed="0"/>
-    <w:lsdException w:name="Colorful Grid Accent 6" w:semiHidden="0" w:uiPriority="73" w:unhideWhenUsed="0"/>
-    <w:lsdException w:name="Subtle Emphasis" w:semiHidden="0" w:uiPriority="19" w:unhideWhenUsed="0" w:qFormat="1"/>
-    <w:lsdException w:name="Intense Emphasis" w:semiHidden="0" w:uiPriority="21" w:unhideWhenUsed="0" w:qFormat="1"/>
-    <w:lsdException w:name="Subtle Reference" w:semiHidden="0" w:uiPriority="31" w:unhideWhenUsed="0" w:qFormat="1"/>
-    <w:lsdException w:name="Intense Reference" w:semiHidden="0" w:uiPriority="32" w:unhideWhenUsed="0" w:qFormat="1"/>
-    <w:lsdException w:name="Book Title" w:semiHidden="0" w:uiPriority="33" w:unhideWhenUsed="0" w:qFormat="1"/>
-    <w:lsdException w:name="Bibliography" w:uiPriority="37"/>
-    <w:lsdException w:name="TOC Heading" w:uiPriority="39" w:qFormat="1"/>
-  </w:latentStyles>
-  <w:style w:type="paragraph" w:default="1" w:styleId="Norml">
-    <w:name w:val="Normal"/>
-    <w:qFormat/>
-  </w:style>
-  <w:style w:type="character" w:default="1" w:styleId="Bekezdsalapbettpusa">
-    <w:name w:val="Default Paragraph Font"/>
-    <w:uiPriority w:val="1"/>
-    <w:semiHidden/>
-    <w:unhideWhenUsed/>
-  </w:style>
-  <w:style w:type="table" w:default="1" w:styleId="Normltblzat">
-    <w:name w:val="Normal Table"/>
-    <w:uiPriority w:val="99"/>
-    <w:semiHidden/>
-    <w:unhideWhenUsed/>
-    <w:tblPr>
-      <w:tblInd w:w="0" w:type="dxa"/>
-      <w:tblCellMar>
-        <w:top w:w="0" w:type="dxa"/>
-        <w:left w:w="108" w:type="dxa"/>
-        <w:bottom w:w="0" w:type="dxa"/>
-        <w:right w:w="108" w:type="dxa"/>
-      </w:tblCellMar>
-    </w:tblPr>
-  </w:style>
-  <w:style w:type="numbering" w:default="1" w:styleId="Nemlista">
-    <w:name w:val="No List"/>
-    <w:uiPriority w:val="99"/>
-    <w:semiHidden/>
-    <w:unhideWhenUsed/>
   </w:style>
 </w:styles>
 </file>
@@ -3634,7 +2909,7 @@
   <a:extraClrSchemeLst/>
   <a:extLst>
     <a:ext uri="{05A4C25C-085E-4340-85A3-A5531E510DB2}">
-      <thm15:themeFamily xmlns="" xmlns:thm15="http://schemas.microsoft.com/office/thememl/2012/main" name="Office Theme" id="{62F939B6-93AF-4DB8-9C6B-D6C7DFDC589F}" vid="{4A3C46E8-61CC-4603-A589-7422A47A8E4A}"/>
+      <thm15:themeFamily xmlns:thm15="http://schemas.microsoft.com/office/thememl/2012/main" name="Office Theme" id="{62F939B6-93AF-4DB8-9C6B-D6C7DFDC589F}" vid="{4A3C46E8-61CC-4603-A589-7422A47A8E4A}"/>
     </a:ext>
   </a:extLst>
 </a:theme>

</xml_diff>